<commit_message>
Finalizando pesquisa sobre Transações ACID
</commit_message>
<xml_diff>
--- a/Transações ACID/Pesquisa_BD.docx
+++ b/Transações ACID/Pesquisa_BD.docx
@@ -1,6 +1,6 @@
 
 <file path=word/document.xml><?xml version="1.0" encoding="utf-8"?>
-<w:document xmlns:wpc="http://schemas.microsoft.com/office/word/2010/wordprocessingCanvas" xmlns:cx="http://schemas.microsoft.com/office/drawing/2014/chartex" xmlns:cx1="http://schemas.microsoft.com/office/drawing/2015/9/8/chartex" xmlns:cx2="http://schemas.microsoft.com/office/drawing/2015/10/21/chartex" xmlns:cx3="http://schemas.microsoft.com/office/drawing/2016/5/9/chartex" xmlns:cx4="http://schemas.microsoft.com/office/drawing/2016/5/10/chartex" xmlns:cx5="http://schemas.microsoft.com/office/drawing/2016/5/11/chartex" xmlns:cx6="http://schemas.microsoft.com/office/drawing/2016/5/12/chartex" xmlns:cx7="http://schemas.microsoft.com/office/drawing/2016/5/13/chartex" xmlns:cx8="http://schemas.microsoft.com/office/drawing/2016/5/14/chartex" xmlns:mc="http://schemas.openxmlformats.org/markup-compatibility/2006" xmlns:aink="http://schemas.microsoft.com/office/drawing/2016/ink" xmlns:am3d="http://schemas.microsoft.com/office/drawing/2017/model3d" xmlns:o="urn:schemas-microsoft-com:office:office" xmlns:oel="http://schemas.microsoft.com/office/2019/extlst" xmlns:r="http://schemas.openxmlformats.org/officeDocument/2006/relationships" xmlns:m="http://schemas.openxmlformats.org/officeDocument/2006/math" xmlns:v="urn:schemas-microsoft-com:vml" xmlns:wp14="http://schemas.microsoft.com/office/word/2010/wordprocessingDrawing" xmlns:wp="http://schemas.openxmlformats.org/drawingml/2006/wordprocessingDrawing" xmlns:w10="urn:schemas-microsoft-com:office:word" xmlns:w="http://schemas.openxmlformats.org/wordprocessingml/2006/main" xmlns:w14="http://schemas.microsoft.com/office/word/2010/wordml" xmlns:w15="http://schemas.microsoft.com/office/word/2012/wordml" xmlns:w16cex="http://schemas.microsoft.com/office/word/2018/wordml/cex" xmlns:w16cid="http://schemas.microsoft.com/office/word/2016/wordml/cid" xmlns:w16="http://schemas.microsoft.com/office/word/2018/wordml" xmlns:w16sdtdh="http://schemas.microsoft.com/office/word/2020/wordml/sdtdatahash" xmlns:w16se="http://schemas.microsoft.com/office/word/2015/wordml/symex" xmlns:wpg="http://schemas.microsoft.com/office/word/2010/wordprocessingGroup" xmlns:wpi="http://schemas.microsoft.com/office/word/2010/wordprocessingInk" xmlns:wne="http://schemas.microsoft.com/office/word/2006/wordml" xmlns:wps="http://schemas.microsoft.com/office/word/2010/wordprocessingShape" mc:Ignorable="w14 w15 w16se w16cid w16 w16cex w16sdtdh wp14">
+<w:document xmlns:wpc="http://schemas.microsoft.com/office/word/2010/wordprocessingCanvas" xmlns:cx="http://schemas.microsoft.com/office/drawing/2014/chartex" xmlns:cx1="http://schemas.microsoft.com/office/drawing/2015/9/8/chartex" xmlns:cx2="http://schemas.microsoft.com/office/drawing/2015/10/21/chartex" xmlns:cx3="http://schemas.microsoft.com/office/drawing/2016/5/9/chartex" xmlns:cx4="http://schemas.microsoft.com/office/drawing/2016/5/10/chartex" xmlns:cx5="http://schemas.microsoft.com/office/drawing/2016/5/11/chartex" xmlns:cx6="http://schemas.microsoft.com/office/drawing/2016/5/12/chartex" xmlns:cx7="http://schemas.microsoft.com/office/drawing/2016/5/13/chartex" xmlns:cx8="http://schemas.microsoft.com/office/drawing/2016/5/14/chartex" xmlns:mc="http://schemas.openxmlformats.org/markup-compatibility/2006" xmlns:aink="http://schemas.microsoft.com/office/drawing/2016/ink" xmlns:am3d="http://schemas.microsoft.com/office/drawing/2017/model3d" xmlns:o="urn:schemas-microsoft-com:office:office" xmlns:oel="http://schemas.microsoft.com/office/2019/extlst" xmlns:r="http://schemas.openxmlformats.org/officeDocument/2006/relationships" xmlns:m="http://schemas.openxmlformats.org/officeDocument/2006/math" xmlns:v="urn:schemas-microsoft-com:vml" xmlns:wp14="http://schemas.microsoft.com/office/word/2010/wordprocessingDrawing" xmlns:wp="http://schemas.openxmlformats.org/drawingml/2006/wordprocessingDrawing" xmlns:w10="urn:schemas-microsoft-com:office:word" xmlns:w="http://schemas.openxmlformats.org/wordprocessingml/2006/main" xmlns:w14="http://schemas.microsoft.com/office/word/2010/wordml" xmlns:w15="http://schemas.microsoft.com/office/word/2012/wordml" xmlns:w16cex="http://schemas.microsoft.com/office/word/2018/wordml/cex" xmlns:w16cid="http://schemas.microsoft.com/office/word/2016/wordml/cid" xmlns:w16="http://schemas.microsoft.com/office/word/2018/wordml" xmlns:w16du="http://schemas.microsoft.com/office/word/2023/wordml/word16du" xmlns:w16sdtdh="http://schemas.microsoft.com/office/word/2020/wordml/sdtdatahash" xmlns:w16sdtfl="http://schemas.microsoft.com/office/word/2024/wordml/sdtformatlock" xmlns:w16se="http://schemas.microsoft.com/office/word/2015/wordml/symex" xmlns:wpg="http://schemas.microsoft.com/office/word/2010/wordprocessingGroup" xmlns:wpi="http://schemas.microsoft.com/office/word/2010/wordprocessingInk" xmlns:wne="http://schemas.microsoft.com/office/word/2006/wordml" xmlns:wps="http://schemas.microsoft.com/office/word/2010/wordprocessingShape" mc:Ignorable="w14 w15 w16se w16cid w16 w16cex w16sdtdh w16sdtfl w16du wp14">
   <w:body>
     <w:p>
       <w:pPr>
@@ -922,9 +922,17 @@
     <w:p>
       <w:pPr>
         <w:pStyle w:val="Ttulo1"/>
+        <w:rPr>
+          <w:sz w:val="28"/>
+          <w:szCs w:val="28"/>
+        </w:rPr>
       </w:pPr>
       <w:bookmarkStart w:id="0" w:name="_Toc205543853"/>
       <w:r>
+        <w:rPr>
+          <w:sz w:val="28"/>
+          <w:szCs w:val="28"/>
+        </w:rPr>
         <w:t>O que é uma transação?</w:t>
       </w:r>
       <w:bookmarkEnd w:id="0"/>
@@ -960,12 +968,24 @@
     <w:p>
       <w:pPr>
         <w:pStyle w:val="Ttulo1"/>
+        <w:rPr>
+          <w:sz w:val="28"/>
+          <w:szCs w:val="28"/>
+        </w:rPr>
       </w:pPr>
       <w:bookmarkStart w:id="1" w:name="_Toc205543854"/>
       <w:r>
+        <w:rPr>
+          <w:sz w:val="28"/>
+          <w:szCs w:val="28"/>
+        </w:rPr>
         <w:t xml:space="preserve">O que </w:t>
       </w:r>
       <w:r>
+        <w:rPr>
+          <w:sz w:val="28"/>
+          <w:szCs w:val="28"/>
+        </w:rPr>
         <w:t>significa a sigla ACID?</w:t>
       </w:r>
       <w:bookmarkEnd w:id="1"/>
@@ -1052,13 +1072,25 @@
     <w:p>
       <w:pPr>
         <w:pStyle w:val="Ttulo1"/>
+        <w:rPr>
+          <w:sz w:val="28"/>
+          <w:szCs w:val="28"/>
+        </w:rPr>
       </w:pPr>
       <w:bookmarkStart w:id="2" w:name="_Toc205543855"/>
       <w:r>
+        <w:rPr>
+          <w:sz w:val="28"/>
+          <w:szCs w:val="28"/>
+        </w:rPr>
         <w:lastRenderedPageBreak/>
         <w:t>Transações ACID</w:t>
       </w:r>
       <w:r>
+        <w:rPr>
+          <w:sz w:val="28"/>
+          <w:szCs w:val="28"/>
+        </w:rPr>
         <w:t>:</w:t>
       </w:r>
       <w:bookmarkEnd w:id="2"/>
@@ -1164,13 +1196,18 @@
     <w:p>
       <w:pPr>
         <w:pStyle w:val="Ttulo1"/>
+        <w:rPr>
+          <w:sz w:val="28"/>
+          <w:szCs w:val="28"/>
+        </w:rPr>
       </w:pPr>
       <w:bookmarkStart w:id="3" w:name="_Toc205543856"/>
       <w:r>
-        <w:t>A importância da ACID</w:t>
-      </w:r>
-      <w:r>
-        <w:t>:</w:t>
+        <w:rPr>
+          <w:sz w:val="28"/>
+          <w:szCs w:val="28"/>
+        </w:rPr>
+        <w:t>A importância da ACID:</w:t>
       </w:r>
       <w:bookmarkEnd w:id="3"/>
     </w:p>
@@ -1304,23 +1341,90 @@
     </w:p>
     <w:p>
       <w:pPr>
-        <w:rPr>
-          <w:b/>
-          <w:bCs/>
-          <w:sz w:val="24"/>
-          <w:szCs w:val="24"/>
-        </w:rPr>
+        <w:pStyle w:val="PargrafodaLista"/>
       </w:pPr>
     </w:p>
     <w:p>
       <w:pPr>
+        <w:pStyle w:val="PargrafodaLista"/>
+        <w:jc w:val="center"/>
+      </w:pPr>
+      <w:r>
+        <w:rPr>
+          <w:noProof/>
+        </w:rPr>
+        <w:drawing>
+          <wp:inline distT="0" distB="0" distL="0" distR="0" wp14:anchorId="57976A40" wp14:editId="14CEA5E7">
+            <wp:extent cx="4397071" cy="1761518"/>
+            <wp:effectExtent l="0" t="0" r="3810" b="0"/>
+            <wp:docPr id="1048496974" name="Imagem 1" descr="Figura 2 - Mapa Mental das Propriedades das Transações."/>
+            <wp:cNvGraphicFramePr>
+              <a:graphicFrameLocks xmlns:a="http://schemas.openxmlformats.org/drawingml/2006/main" noChangeAspect="1"/>
+            </wp:cNvGraphicFramePr>
+            <a:graphic xmlns:a="http://schemas.openxmlformats.org/drawingml/2006/main">
+              <a:graphicData uri="http://schemas.openxmlformats.org/drawingml/2006/picture">
+                <pic:pic xmlns:pic="http://schemas.openxmlformats.org/drawingml/2006/picture">
+                  <pic:nvPicPr>
+                    <pic:cNvPr id="0" name="Picture 1" descr="Figura 2 - Mapa Mental das Propriedades das Transações."/>
+                    <pic:cNvPicPr>
+                      <a:picLocks noChangeAspect="1" noChangeArrowheads="1"/>
+                    </pic:cNvPicPr>
+                  </pic:nvPicPr>
+                  <pic:blipFill>
+                    <a:blip r:embed="rId13">
+                      <a:extLst>
+                        <a:ext uri="{28A0092B-C50C-407E-A947-70E740481C1C}">
+                          <a14:useLocalDpi xmlns:a14="http://schemas.microsoft.com/office/drawing/2010/main" val="0"/>
+                        </a:ext>
+                      </a:extLst>
+                    </a:blip>
+                    <a:srcRect/>
+                    <a:stretch>
+                      <a:fillRect/>
+                    </a:stretch>
+                  </pic:blipFill>
+                  <pic:spPr bwMode="auto">
+                    <a:xfrm>
+                      <a:off x="0" y="0"/>
+                      <a:ext cx="4399245" cy="1762389"/>
+                    </a:xfrm>
+                    <a:prstGeom prst="rect">
+                      <a:avLst/>
+                    </a:prstGeom>
+                    <a:noFill/>
+                    <a:ln>
+                      <a:noFill/>
+                    </a:ln>
+                  </pic:spPr>
+                </pic:pic>
+              </a:graphicData>
+            </a:graphic>
+          </wp:inline>
+        </w:drawing>
+      </w:r>
+    </w:p>
+    <w:p>
+      <w:pPr>
         <w:pStyle w:val="Ttulo1"/>
-      </w:pPr>
-      <w:bookmarkStart w:id="4" w:name="_Toc205543857"/>
+        <w:rPr>
+          <w:sz w:val="28"/>
+          <w:szCs w:val="28"/>
+        </w:rPr>
+      </w:pPr>
+      <w:bookmarkStart w:id="4" w:name="_Toc205543858"/>
       <w:r>
-        <w:t>Conclusão</w:t>
+        <w:rPr>
+          <w:sz w:val="28"/>
+          <w:szCs w:val="28"/>
+        </w:rPr>
+        <w:lastRenderedPageBreak/>
+        <w:t>Referências bibliográficas</w:t>
       </w:r>
       <w:r>
+        <w:rPr>
+          <w:sz w:val="28"/>
+          <w:szCs w:val="28"/>
+        </w:rPr>
         <w:t>:</w:t>
       </w:r>
       <w:bookmarkEnd w:id="4"/>
@@ -1328,32 +1432,6 @@
     <w:p>
       <w:pPr>
         <w:rPr>
-          <w:b/>
-          <w:bCs/>
-          <w:sz w:val="24"/>
-          <w:szCs w:val="24"/>
-        </w:rPr>
-      </w:pPr>
-    </w:p>
-    <w:p/>
-    <w:p/>
-    <w:p>
-      <w:pPr>
-        <w:pStyle w:val="Ttulo1"/>
-      </w:pPr>
-      <w:bookmarkStart w:id="5" w:name="_Toc205543858"/>
-      <w:r>
-        <w:lastRenderedPageBreak/>
-        <w:t>Referências bibliográficas</w:t>
-      </w:r>
-      <w:r>
-        <w:t>:</w:t>
-      </w:r>
-      <w:bookmarkEnd w:id="5"/>
-    </w:p>
-    <w:p>
-      <w:pPr>
-        <w:rPr>
           <w:rFonts w:ascii="Arial" w:hAnsi="Arial" w:cs="Arial"/>
           <w:b/>
           <w:bCs/>
@@ -1492,7 +1570,7 @@
         </w:rPr>
         <w:t> </w:t>
       </w:r>
-      <w:hyperlink r:id="rId13" w:history="1">
+      <w:hyperlink r:id="rId14" w:history="1">
         <w:r>
           <w:rPr>
             <w:rStyle w:val="Hyperlink"/>
@@ -1573,7 +1651,7 @@
         </w:rPr>
         <w:t> </w:t>
       </w:r>
-      <w:hyperlink r:id="rId14" w:history="1">
+      <w:hyperlink r:id="rId15" w:history="1">
         <w:r>
           <w:rPr>
             <w:rStyle w:val="Hyperlink"/>
@@ -1583,11 +1661,99 @@
       </w:hyperlink>
     </w:p>
     <w:p/>
-    <w:p/>
+    <w:p>
+      <w:pPr>
+        <w:rPr>
+          <w:b/>
+          <w:bCs/>
+        </w:rPr>
+      </w:pPr>
+      <w:r>
+        <w:t xml:space="preserve">DATACAMP. </w:t>
+      </w:r>
+      <w:r>
+        <w:rPr>
+          <w:rFonts w:ascii="Arial" w:hAnsi="Arial" w:cs="Arial"/>
+          <w:i/>
+          <w:iCs/>
+        </w:rPr>
+        <w:t>O que são transações ACID? Um guia completo para iniciantes</w:t>
+      </w:r>
+    </w:p>
+    <w:p>
+      <w:r>
+        <w:rPr>
+          <w:rFonts w:ascii="Arial" w:hAnsi="Arial" w:cs="Arial"/>
+        </w:rPr>
+        <w:t>Disponível</w:t>
+      </w:r>
+      <w:r>
+        <w:rPr>
+          <w:rFonts w:ascii="Arial" w:hAnsi="Arial" w:cs="Arial"/>
+        </w:rPr>
+        <w:t xml:space="preserve"> em</w:t>
+      </w:r>
+      <w:r>
+        <w:rPr>
+          <w:rFonts w:ascii="Arial" w:hAnsi="Arial" w:cs="Arial"/>
+        </w:rPr>
+        <w:t>:</w:t>
+      </w:r>
+      <w:r>
+        <w:rPr>
+          <w:rFonts w:ascii="Arial" w:eastAsia="Times New Roman" w:hAnsi="Arial" w:cs="Arial"/>
+          <w:kern w:val="0"/>
+          <w:lang w:eastAsia="pt-BR"/>
+          <w14:ligatures w14:val="none"/>
+        </w:rPr>
+        <w:t xml:space="preserve"> </w:t>
+      </w:r>
+      <w:hyperlink r:id="rId16" w:history="1">
+        <w:r>
+          <w:rPr>
+            <w:rStyle w:val="Hyperlink"/>
+          </w:rPr>
+          <w:t>https://www.datacamp.com/pt/blog/acid-transactions</w:t>
+        </w:r>
+      </w:hyperlink>
+    </w:p>
+    <w:p>
+      <w:pPr>
+        <w:rPr>
+          <w:rFonts w:ascii="Arial" w:hAnsi="Arial" w:cs="Arial"/>
+        </w:rPr>
+      </w:pPr>
+    </w:p>
+    <w:p>
+      <w:r>
+        <w:t xml:space="preserve">ESTRATÉGIA. </w:t>
+      </w:r>
+      <w:r>
+        <w:rPr>
+          <w:rFonts w:ascii="Arial" w:hAnsi="Arial" w:cs="Arial"/>
+          <w:i/>
+          <w:iCs/>
+        </w:rPr>
+        <w:t>Banco de Dados Descomplicado: Propriedades das Transações ACID.</w:t>
+      </w:r>
+    </w:p>
+    <w:p>
+      <w:r>
+        <w:t xml:space="preserve">Disponível em: </w:t>
+      </w:r>
+      <w:hyperlink r:id="rId17" w:history="1">
+        <w:r>
+          <w:rPr>
+            <w:rStyle w:val="Hyperlink"/>
+          </w:rPr>
+          <w:t>https://www.estrategiaconcursos.com.br/blog/banco-dados-propriedades-transacoes-acid/</w:t>
+        </w:r>
+      </w:hyperlink>
+    </w:p>
     <w:p/>
     <w:sectPr>
-      <w:headerReference w:type="default" r:id="rId15"/>
-      <w:footerReference w:type="default" r:id="rId16"/>
+      <w:headerReference w:type="default" r:id="rId18"/>
+      <w:footerReference w:type="default" r:id="rId19"/>
       <w:pgSz w:w="11906" w:h="16838"/>
       <w:pgMar w:top="1417" w:right="1701" w:bottom="1417" w:left="1701" w:header="708" w:footer="708" w:gutter="0"/>
       <w:cols w:space="708"/>
@@ -1599,7 +1765,7 @@
 </file>
 
 <file path=word/endnotes.xml><?xml version="1.0" encoding="utf-8"?>
-<w:endnotes xmlns:wpc="http://schemas.microsoft.com/office/word/2010/wordprocessingCanvas" xmlns:cx="http://schemas.microsoft.com/office/drawing/2014/chartex" xmlns:cx1="http://schemas.microsoft.com/office/drawing/2015/9/8/chartex" xmlns:cx2="http://schemas.microsoft.com/office/drawing/2015/10/21/chartex" xmlns:cx3="http://schemas.microsoft.com/office/drawing/2016/5/9/chartex" xmlns:cx4="http://schemas.microsoft.com/office/drawing/2016/5/10/chartex" xmlns:cx5="http://schemas.microsoft.com/office/drawing/2016/5/11/chartex" xmlns:cx6="http://schemas.microsoft.com/office/drawing/2016/5/12/chartex" xmlns:cx7="http://schemas.microsoft.com/office/drawing/2016/5/13/chartex" xmlns:cx8="http://schemas.microsoft.com/office/drawing/2016/5/14/chartex" xmlns:mc="http://schemas.openxmlformats.org/markup-compatibility/2006" xmlns:aink="http://schemas.microsoft.com/office/drawing/2016/ink" xmlns:am3d="http://schemas.microsoft.com/office/drawing/2017/model3d" xmlns:o="urn:schemas-microsoft-com:office:office" xmlns:oel="http://schemas.microsoft.com/office/2019/extlst" xmlns:r="http://schemas.openxmlformats.org/officeDocument/2006/relationships" xmlns:m="http://schemas.openxmlformats.org/officeDocument/2006/math" xmlns:v="urn:schemas-microsoft-com:vml" xmlns:wp14="http://schemas.microsoft.com/office/word/2010/wordprocessingDrawing" xmlns:wp="http://schemas.openxmlformats.org/drawingml/2006/wordprocessingDrawing" xmlns:w10="urn:schemas-microsoft-com:office:word" xmlns:w="http://schemas.openxmlformats.org/wordprocessingml/2006/main" xmlns:w14="http://schemas.microsoft.com/office/word/2010/wordml" xmlns:w15="http://schemas.microsoft.com/office/word/2012/wordml" xmlns:w16cex="http://schemas.microsoft.com/office/word/2018/wordml/cex" xmlns:w16cid="http://schemas.microsoft.com/office/word/2016/wordml/cid" xmlns:w16="http://schemas.microsoft.com/office/word/2018/wordml" xmlns:w16sdtdh="http://schemas.microsoft.com/office/word/2020/wordml/sdtdatahash" xmlns:w16se="http://schemas.microsoft.com/office/word/2015/wordml/symex" xmlns:wpg="http://schemas.microsoft.com/office/word/2010/wordprocessingGroup" xmlns:wpi="http://schemas.microsoft.com/office/word/2010/wordprocessingInk" xmlns:wne="http://schemas.microsoft.com/office/word/2006/wordml" xmlns:wps="http://schemas.microsoft.com/office/word/2010/wordprocessingShape" mc:Ignorable="w14 w15 w16se w16cid w16 w16cex w16sdtdh wp14">
+<w:endnotes xmlns:wpc="http://schemas.microsoft.com/office/word/2010/wordprocessingCanvas" xmlns:cx="http://schemas.microsoft.com/office/drawing/2014/chartex" xmlns:cx1="http://schemas.microsoft.com/office/drawing/2015/9/8/chartex" xmlns:cx2="http://schemas.microsoft.com/office/drawing/2015/10/21/chartex" xmlns:cx3="http://schemas.microsoft.com/office/drawing/2016/5/9/chartex" xmlns:cx4="http://schemas.microsoft.com/office/drawing/2016/5/10/chartex" xmlns:cx5="http://schemas.microsoft.com/office/drawing/2016/5/11/chartex" xmlns:cx6="http://schemas.microsoft.com/office/drawing/2016/5/12/chartex" xmlns:cx7="http://schemas.microsoft.com/office/drawing/2016/5/13/chartex" xmlns:cx8="http://schemas.microsoft.com/office/drawing/2016/5/14/chartex" xmlns:mc="http://schemas.openxmlformats.org/markup-compatibility/2006" xmlns:aink="http://schemas.microsoft.com/office/drawing/2016/ink" xmlns:am3d="http://schemas.microsoft.com/office/drawing/2017/model3d" xmlns:o="urn:schemas-microsoft-com:office:office" xmlns:oel="http://schemas.microsoft.com/office/2019/extlst" xmlns:r="http://schemas.openxmlformats.org/officeDocument/2006/relationships" xmlns:m="http://schemas.openxmlformats.org/officeDocument/2006/math" xmlns:v="urn:schemas-microsoft-com:vml" xmlns:wp14="http://schemas.microsoft.com/office/word/2010/wordprocessingDrawing" xmlns:wp="http://schemas.openxmlformats.org/drawingml/2006/wordprocessingDrawing" xmlns:w10="urn:schemas-microsoft-com:office:word" xmlns:w="http://schemas.openxmlformats.org/wordprocessingml/2006/main" xmlns:w14="http://schemas.microsoft.com/office/word/2010/wordml" xmlns:w15="http://schemas.microsoft.com/office/word/2012/wordml" xmlns:w16cex="http://schemas.microsoft.com/office/word/2018/wordml/cex" xmlns:w16cid="http://schemas.microsoft.com/office/word/2016/wordml/cid" xmlns:w16="http://schemas.microsoft.com/office/word/2018/wordml" xmlns:w16du="http://schemas.microsoft.com/office/word/2023/wordml/word16du" xmlns:w16sdtdh="http://schemas.microsoft.com/office/word/2020/wordml/sdtdatahash" xmlns:w16sdtfl="http://schemas.microsoft.com/office/word/2024/wordml/sdtformatlock" xmlns:w16se="http://schemas.microsoft.com/office/word/2015/wordml/symex" xmlns:wpg="http://schemas.microsoft.com/office/word/2010/wordprocessingGroup" xmlns:wpi="http://schemas.microsoft.com/office/word/2010/wordprocessingInk" xmlns:wne="http://schemas.microsoft.com/office/word/2006/wordml" xmlns:wps="http://schemas.microsoft.com/office/word/2010/wordprocessingShape" mc:Ignorable="w14 w15 w16se w16cid w16 w16cex w16sdtdh w16sdtfl w16du wp14">
   <w:endnote w:type="separator" w:id="-1">
     <w:p>
       <w:pPr>
@@ -1624,7 +1790,7 @@
 </file>
 
 <file path=word/footer1.xml><?xml version="1.0" encoding="utf-8"?>
-<w:ftr xmlns:wpc="http://schemas.microsoft.com/office/word/2010/wordprocessingCanvas" xmlns:cx="http://schemas.microsoft.com/office/drawing/2014/chartex" xmlns:cx1="http://schemas.microsoft.com/office/drawing/2015/9/8/chartex" xmlns:cx2="http://schemas.microsoft.com/office/drawing/2015/10/21/chartex" xmlns:cx3="http://schemas.microsoft.com/office/drawing/2016/5/9/chartex" xmlns:cx4="http://schemas.microsoft.com/office/drawing/2016/5/10/chartex" xmlns:cx5="http://schemas.microsoft.com/office/drawing/2016/5/11/chartex" xmlns:cx6="http://schemas.microsoft.com/office/drawing/2016/5/12/chartex" xmlns:cx7="http://schemas.microsoft.com/office/drawing/2016/5/13/chartex" xmlns:cx8="http://schemas.microsoft.com/office/drawing/2016/5/14/chartex" xmlns:mc="http://schemas.openxmlformats.org/markup-compatibility/2006" xmlns:aink="http://schemas.microsoft.com/office/drawing/2016/ink" xmlns:am3d="http://schemas.microsoft.com/office/drawing/2017/model3d" xmlns:o="urn:schemas-microsoft-com:office:office" xmlns:oel="http://schemas.microsoft.com/office/2019/extlst" xmlns:r="http://schemas.openxmlformats.org/officeDocument/2006/relationships" xmlns:m="http://schemas.openxmlformats.org/officeDocument/2006/math" xmlns:v="urn:schemas-microsoft-com:vml" xmlns:wp14="http://schemas.microsoft.com/office/word/2010/wordprocessingDrawing" xmlns:wp="http://schemas.openxmlformats.org/drawingml/2006/wordprocessingDrawing" xmlns:w10="urn:schemas-microsoft-com:office:word" xmlns:w="http://schemas.openxmlformats.org/wordprocessingml/2006/main" xmlns:w14="http://schemas.microsoft.com/office/word/2010/wordml" xmlns:w15="http://schemas.microsoft.com/office/word/2012/wordml" xmlns:w16cex="http://schemas.microsoft.com/office/word/2018/wordml/cex" xmlns:w16cid="http://schemas.microsoft.com/office/word/2016/wordml/cid" xmlns:w16="http://schemas.microsoft.com/office/word/2018/wordml" xmlns:w16sdtdh="http://schemas.microsoft.com/office/word/2020/wordml/sdtdatahash" xmlns:w16se="http://schemas.microsoft.com/office/word/2015/wordml/symex" xmlns:wpg="http://schemas.microsoft.com/office/word/2010/wordprocessingGroup" xmlns:wpi="http://schemas.microsoft.com/office/word/2010/wordprocessingInk" xmlns:wne="http://schemas.microsoft.com/office/word/2006/wordml" xmlns:wps="http://schemas.microsoft.com/office/word/2010/wordprocessingShape" mc:Ignorable="w14 w15 w16se w16cid w16 w16cex w16sdtdh wp14">
+<w:ftr xmlns:wpc="http://schemas.microsoft.com/office/word/2010/wordprocessingCanvas" xmlns:cx="http://schemas.microsoft.com/office/drawing/2014/chartex" xmlns:cx1="http://schemas.microsoft.com/office/drawing/2015/9/8/chartex" xmlns:cx2="http://schemas.microsoft.com/office/drawing/2015/10/21/chartex" xmlns:cx3="http://schemas.microsoft.com/office/drawing/2016/5/9/chartex" xmlns:cx4="http://schemas.microsoft.com/office/drawing/2016/5/10/chartex" xmlns:cx5="http://schemas.microsoft.com/office/drawing/2016/5/11/chartex" xmlns:cx6="http://schemas.microsoft.com/office/drawing/2016/5/12/chartex" xmlns:cx7="http://schemas.microsoft.com/office/drawing/2016/5/13/chartex" xmlns:cx8="http://schemas.microsoft.com/office/drawing/2016/5/14/chartex" xmlns:mc="http://schemas.openxmlformats.org/markup-compatibility/2006" xmlns:aink="http://schemas.microsoft.com/office/drawing/2016/ink" xmlns:am3d="http://schemas.microsoft.com/office/drawing/2017/model3d" xmlns:o="urn:schemas-microsoft-com:office:office" xmlns:oel="http://schemas.microsoft.com/office/2019/extlst" xmlns:r="http://schemas.openxmlformats.org/officeDocument/2006/relationships" xmlns:m="http://schemas.openxmlformats.org/officeDocument/2006/math" xmlns:v="urn:schemas-microsoft-com:vml" xmlns:wp14="http://schemas.microsoft.com/office/word/2010/wordprocessingDrawing" xmlns:wp="http://schemas.openxmlformats.org/drawingml/2006/wordprocessingDrawing" xmlns:w10="urn:schemas-microsoft-com:office:word" xmlns:w="http://schemas.openxmlformats.org/wordprocessingml/2006/main" xmlns:w14="http://schemas.microsoft.com/office/word/2010/wordml" xmlns:w15="http://schemas.microsoft.com/office/word/2012/wordml" xmlns:w16cex="http://schemas.microsoft.com/office/word/2018/wordml/cex" xmlns:w16cid="http://schemas.microsoft.com/office/word/2016/wordml/cid" xmlns:w16="http://schemas.microsoft.com/office/word/2018/wordml" xmlns:w16du="http://schemas.microsoft.com/office/word/2023/wordml/word16du" xmlns:w16sdtdh="http://schemas.microsoft.com/office/word/2020/wordml/sdtdatahash" xmlns:w16sdtfl="http://schemas.microsoft.com/office/word/2024/wordml/sdtformatlock" xmlns:w16se="http://schemas.microsoft.com/office/word/2015/wordml/symex" xmlns:wpg="http://schemas.microsoft.com/office/word/2010/wordprocessingGroup" xmlns:wpi="http://schemas.microsoft.com/office/word/2010/wordprocessingInk" xmlns:wne="http://schemas.microsoft.com/office/word/2006/wordml" xmlns:wps="http://schemas.microsoft.com/office/word/2010/wordprocessingShape" mc:Ignorable="w14 w15 w16se w16cid w16 w16cex w16sdtdh w16sdtfl w16du wp14">
   <w:p>
     <w:pPr>
       <w:pStyle w:val="Rodap"/>
@@ -1688,7 +1854,7 @@
 </file>
 
 <file path=word/footnotes.xml><?xml version="1.0" encoding="utf-8"?>
-<w:footnotes xmlns:wpc="http://schemas.microsoft.com/office/word/2010/wordprocessingCanvas" xmlns:cx="http://schemas.microsoft.com/office/drawing/2014/chartex" xmlns:cx1="http://schemas.microsoft.com/office/drawing/2015/9/8/chartex" xmlns:cx2="http://schemas.microsoft.com/office/drawing/2015/10/21/chartex" xmlns:cx3="http://schemas.microsoft.com/office/drawing/2016/5/9/chartex" xmlns:cx4="http://schemas.microsoft.com/office/drawing/2016/5/10/chartex" xmlns:cx5="http://schemas.microsoft.com/office/drawing/2016/5/11/chartex" xmlns:cx6="http://schemas.microsoft.com/office/drawing/2016/5/12/chartex" xmlns:cx7="http://schemas.microsoft.com/office/drawing/2016/5/13/chartex" xmlns:cx8="http://schemas.microsoft.com/office/drawing/2016/5/14/chartex" xmlns:mc="http://schemas.openxmlformats.org/markup-compatibility/2006" xmlns:aink="http://schemas.microsoft.com/office/drawing/2016/ink" xmlns:am3d="http://schemas.microsoft.com/office/drawing/2017/model3d" xmlns:o="urn:schemas-microsoft-com:office:office" xmlns:oel="http://schemas.microsoft.com/office/2019/extlst" xmlns:r="http://schemas.openxmlformats.org/officeDocument/2006/relationships" xmlns:m="http://schemas.openxmlformats.org/officeDocument/2006/math" xmlns:v="urn:schemas-microsoft-com:vml" xmlns:wp14="http://schemas.microsoft.com/office/word/2010/wordprocessingDrawing" xmlns:wp="http://schemas.openxmlformats.org/drawingml/2006/wordprocessingDrawing" xmlns:w10="urn:schemas-microsoft-com:office:word" xmlns:w="http://schemas.openxmlformats.org/wordprocessingml/2006/main" xmlns:w14="http://schemas.microsoft.com/office/word/2010/wordml" xmlns:w15="http://schemas.microsoft.com/office/word/2012/wordml" xmlns:w16cex="http://schemas.microsoft.com/office/word/2018/wordml/cex" xmlns:w16cid="http://schemas.microsoft.com/office/word/2016/wordml/cid" xmlns:w16="http://schemas.microsoft.com/office/word/2018/wordml" xmlns:w16sdtdh="http://schemas.microsoft.com/office/word/2020/wordml/sdtdatahash" xmlns:w16se="http://schemas.microsoft.com/office/word/2015/wordml/symex" xmlns:wpg="http://schemas.microsoft.com/office/word/2010/wordprocessingGroup" xmlns:wpi="http://schemas.microsoft.com/office/word/2010/wordprocessingInk" xmlns:wne="http://schemas.microsoft.com/office/word/2006/wordml" xmlns:wps="http://schemas.microsoft.com/office/word/2010/wordprocessingShape" mc:Ignorable="w14 w15 w16se w16cid w16 w16cex w16sdtdh wp14">
+<w:footnotes xmlns:wpc="http://schemas.microsoft.com/office/word/2010/wordprocessingCanvas" xmlns:cx="http://schemas.microsoft.com/office/drawing/2014/chartex" xmlns:cx1="http://schemas.microsoft.com/office/drawing/2015/9/8/chartex" xmlns:cx2="http://schemas.microsoft.com/office/drawing/2015/10/21/chartex" xmlns:cx3="http://schemas.microsoft.com/office/drawing/2016/5/9/chartex" xmlns:cx4="http://schemas.microsoft.com/office/drawing/2016/5/10/chartex" xmlns:cx5="http://schemas.microsoft.com/office/drawing/2016/5/11/chartex" xmlns:cx6="http://schemas.microsoft.com/office/drawing/2016/5/12/chartex" xmlns:cx7="http://schemas.microsoft.com/office/drawing/2016/5/13/chartex" xmlns:cx8="http://schemas.microsoft.com/office/drawing/2016/5/14/chartex" xmlns:mc="http://schemas.openxmlformats.org/markup-compatibility/2006" xmlns:aink="http://schemas.microsoft.com/office/drawing/2016/ink" xmlns:am3d="http://schemas.microsoft.com/office/drawing/2017/model3d" xmlns:o="urn:schemas-microsoft-com:office:office" xmlns:oel="http://schemas.microsoft.com/office/2019/extlst" xmlns:r="http://schemas.openxmlformats.org/officeDocument/2006/relationships" xmlns:m="http://schemas.openxmlformats.org/officeDocument/2006/math" xmlns:v="urn:schemas-microsoft-com:vml" xmlns:wp14="http://schemas.microsoft.com/office/word/2010/wordprocessingDrawing" xmlns:wp="http://schemas.openxmlformats.org/drawingml/2006/wordprocessingDrawing" xmlns:w10="urn:schemas-microsoft-com:office:word" xmlns:w="http://schemas.openxmlformats.org/wordprocessingml/2006/main" xmlns:w14="http://schemas.microsoft.com/office/word/2010/wordml" xmlns:w15="http://schemas.microsoft.com/office/word/2012/wordml" xmlns:w16cex="http://schemas.microsoft.com/office/word/2018/wordml/cex" xmlns:w16cid="http://schemas.microsoft.com/office/word/2016/wordml/cid" xmlns:w16="http://schemas.microsoft.com/office/word/2018/wordml" xmlns:w16du="http://schemas.microsoft.com/office/word/2023/wordml/word16du" xmlns:w16sdtdh="http://schemas.microsoft.com/office/word/2020/wordml/sdtdatahash" xmlns:w16sdtfl="http://schemas.microsoft.com/office/word/2024/wordml/sdtformatlock" xmlns:w16se="http://schemas.microsoft.com/office/word/2015/wordml/symex" xmlns:wpg="http://schemas.microsoft.com/office/word/2010/wordprocessingGroup" xmlns:wpi="http://schemas.microsoft.com/office/word/2010/wordprocessingInk" xmlns:wne="http://schemas.microsoft.com/office/word/2006/wordml" xmlns:wps="http://schemas.microsoft.com/office/word/2010/wordprocessingShape" mc:Ignorable="w14 w15 w16se w16cid w16 w16cex w16sdtdh w16sdtfl w16du wp14">
   <w:footnote w:type="separator" w:id="-1">
     <w:p>
       <w:pPr>
@@ -1713,7 +1879,7 @@
 </file>
 
 <file path=word/header1.xml><?xml version="1.0" encoding="utf-8"?>
-<w:hdr xmlns:wpc="http://schemas.microsoft.com/office/word/2010/wordprocessingCanvas" xmlns:cx="http://schemas.microsoft.com/office/drawing/2014/chartex" xmlns:cx1="http://schemas.microsoft.com/office/drawing/2015/9/8/chartex" xmlns:cx2="http://schemas.microsoft.com/office/drawing/2015/10/21/chartex" xmlns:cx3="http://schemas.microsoft.com/office/drawing/2016/5/9/chartex" xmlns:cx4="http://schemas.microsoft.com/office/drawing/2016/5/10/chartex" xmlns:cx5="http://schemas.microsoft.com/office/drawing/2016/5/11/chartex" xmlns:cx6="http://schemas.microsoft.com/office/drawing/2016/5/12/chartex" xmlns:cx7="http://schemas.microsoft.com/office/drawing/2016/5/13/chartex" xmlns:cx8="http://schemas.microsoft.com/office/drawing/2016/5/14/chartex" xmlns:mc="http://schemas.openxmlformats.org/markup-compatibility/2006" xmlns:aink="http://schemas.microsoft.com/office/drawing/2016/ink" xmlns:am3d="http://schemas.microsoft.com/office/drawing/2017/model3d" xmlns:o="urn:schemas-microsoft-com:office:office" xmlns:oel="http://schemas.microsoft.com/office/2019/extlst" xmlns:r="http://schemas.openxmlformats.org/officeDocument/2006/relationships" xmlns:m="http://schemas.openxmlformats.org/officeDocument/2006/math" xmlns:v="urn:schemas-microsoft-com:vml" xmlns:wp14="http://schemas.microsoft.com/office/word/2010/wordprocessingDrawing" xmlns:wp="http://schemas.openxmlformats.org/drawingml/2006/wordprocessingDrawing" xmlns:w10="urn:schemas-microsoft-com:office:word" xmlns:w="http://schemas.openxmlformats.org/wordprocessingml/2006/main" xmlns:w14="http://schemas.microsoft.com/office/word/2010/wordml" xmlns:w15="http://schemas.microsoft.com/office/word/2012/wordml" xmlns:w16cex="http://schemas.microsoft.com/office/word/2018/wordml/cex" xmlns:w16cid="http://schemas.microsoft.com/office/word/2016/wordml/cid" xmlns:w16="http://schemas.microsoft.com/office/word/2018/wordml" xmlns:w16sdtdh="http://schemas.microsoft.com/office/word/2020/wordml/sdtdatahash" xmlns:w16se="http://schemas.microsoft.com/office/word/2015/wordml/symex" xmlns:wpg="http://schemas.microsoft.com/office/word/2010/wordprocessingGroup" xmlns:wpi="http://schemas.microsoft.com/office/word/2010/wordprocessingInk" xmlns:wne="http://schemas.microsoft.com/office/word/2006/wordml" xmlns:wps="http://schemas.microsoft.com/office/word/2010/wordprocessingShape" mc:Ignorable="w14 w15 w16se w16cid w16 w16cex w16sdtdh wp14">
+<w:hdr xmlns:wpc="http://schemas.microsoft.com/office/word/2010/wordprocessingCanvas" xmlns:cx="http://schemas.microsoft.com/office/drawing/2014/chartex" xmlns:cx1="http://schemas.microsoft.com/office/drawing/2015/9/8/chartex" xmlns:cx2="http://schemas.microsoft.com/office/drawing/2015/10/21/chartex" xmlns:cx3="http://schemas.microsoft.com/office/drawing/2016/5/9/chartex" xmlns:cx4="http://schemas.microsoft.com/office/drawing/2016/5/10/chartex" xmlns:cx5="http://schemas.microsoft.com/office/drawing/2016/5/11/chartex" xmlns:cx6="http://schemas.microsoft.com/office/drawing/2016/5/12/chartex" xmlns:cx7="http://schemas.microsoft.com/office/drawing/2016/5/13/chartex" xmlns:cx8="http://schemas.microsoft.com/office/drawing/2016/5/14/chartex" xmlns:mc="http://schemas.openxmlformats.org/markup-compatibility/2006" xmlns:aink="http://schemas.microsoft.com/office/drawing/2016/ink" xmlns:am3d="http://schemas.microsoft.com/office/drawing/2017/model3d" xmlns:o="urn:schemas-microsoft-com:office:office" xmlns:oel="http://schemas.microsoft.com/office/2019/extlst" xmlns:r="http://schemas.openxmlformats.org/officeDocument/2006/relationships" xmlns:m="http://schemas.openxmlformats.org/officeDocument/2006/math" xmlns:v="urn:schemas-microsoft-com:vml" xmlns:wp14="http://schemas.microsoft.com/office/word/2010/wordprocessingDrawing" xmlns:wp="http://schemas.openxmlformats.org/drawingml/2006/wordprocessingDrawing" xmlns:w10="urn:schemas-microsoft-com:office:word" xmlns:w="http://schemas.openxmlformats.org/wordprocessingml/2006/main" xmlns:w14="http://schemas.microsoft.com/office/word/2010/wordml" xmlns:w15="http://schemas.microsoft.com/office/word/2012/wordml" xmlns:w16cex="http://schemas.microsoft.com/office/word/2018/wordml/cex" xmlns:w16cid="http://schemas.microsoft.com/office/word/2016/wordml/cid" xmlns:w16="http://schemas.microsoft.com/office/word/2018/wordml" xmlns:w16du="http://schemas.microsoft.com/office/word/2023/wordml/word16du" xmlns:w16sdtdh="http://schemas.microsoft.com/office/word/2020/wordml/sdtdatahash" xmlns:w16sdtfl="http://schemas.microsoft.com/office/word/2024/wordml/sdtformatlock" xmlns:w16se="http://schemas.microsoft.com/office/word/2015/wordml/symex" xmlns:wpg="http://schemas.microsoft.com/office/word/2010/wordprocessingGroup" xmlns:wpi="http://schemas.microsoft.com/office/word/2010/wordprocessingInk" xmlns:wne="http://schemas.microsoft.com/office/word/2006/wordml" xmlns:wps="http://schemas.microsoft.com/office/word/2010/wordprocessingShape" mc:Ignorable="w14 w15 w16se w16cid w16 w16cex w16sdtdh w16sdtfl w16du wp14">
   <w:tbl>
     <w:tblPr>
       <w:tblStyle w:val="Tabelacomgrade"/>
@@ -1847,7 +2013,7 @@
 </file>
 
 <file path=word/numbering.xml><?xml version="1.0" encoding="utf-8"?>
-<w:numbering xmlns:wpc="http://schemas.microsoft.com/office/word/2010/wordprocessingCanvas" xmlns:cx="http://schemas.microsoft.com/office/drawing/2014/chartex" xmlns:cx1="http://schemas.microsoft.com/office/drawing/2015/9/8/chartex" xmlns:cx2="http://schemas.microsoft.com/office/drawing/2015/10/21/chartex" xmlns:cx3="http://schemas.microsoft.com/office/drawing/2016/5/9/chartex" xmlns:cx4="http://schemas.microsoft.com/office/drawing/2016/5/10/chartex" xmlns:cx5="http://schemas.microsoft.com/office/drawing/2016/5/11/chartex" xmlns:cx6="http://schemas.microsoft.com/office/drawing/2016/5/12/chartex" xmlns:cx7="http://schemas.microsoft.com/office/drawing/2016/5/13/chartex" xmlns:cx8="http://schemas.microsoft.com/office/drawing/2016/5/14/chartex" xmlns:mc="http://schemas.openxmlformats.org/markup-compatibility/2006" xmlns:aink="http://schemas.microsoft.com/office/drawing/2016/ink" xmlns:am3d="http://schemas.microsoft.com/office/drawing/2017/model3d" xmlns:o="urn:schemas-microsoft-com:office:office" xmlns:oel="http://schemas.microsoft.com/office/2019/extlst" xmlns:r="http://schemas.openxmlformats.org/officeDocument/2006/relationships" xmlns:m="http://schemas.openxmlformats.org/officeDocument/2006/math" xmlns:v="urn:schemas-microsoft-com:vml" xmlns:wp14="http://schemas.microsoft.com/office/word/2010/wordprocessingDrawing" xmlns:wp="http://schemas.openxmlformats.org/drawingml/2006/wordprocessingDrawing" xmlns:w10="urn:schemas-microsoft-com:office:word" xmlns:w="http://schemas.openxmlformats.org/wordprocessingml/2006/main" xmlns:w14="http://schemas.microsoft.com/office/word/2010/wordml" xmlns:w15="http://schemas.microsoft.com/office/word/2012/wordml" xmlns:w16cex="http://schemas.microsoft.com/office/word/2018/wordml/cex" xmlns:w16cid="http://schemas.microsoft.com/office/word/2016/wordml/cid" xmlns:w16="http://schemas.microsoft.com/office/word/2018/wordml" xmlns:w16sdtdh="http://schemas.microsoft.com/office/word/2020/wordml/sdtdatahash" xmlns:w16se="http://schemas.microsoft.com/office/word/2015/wordml/symex" xmlns:wpg="http://schemas.microsoft.com/office/word/2010/wordprocessingGroup" xmlns:wpi="http://schemas.microsoft.com/office/word/2010/wordprocessingInk" xmlns:wne="http://schemas.microsoft.com/office/word/2006/wordml" xmlns:wps="http://schemas.microsoft.com/office/word/2010/wordprocessingShape" mc:Ignorable="w14 w15 w16se w16cid w16 w16cex w16sdtdh wp14">
+<w:numbering xmlns:wpc="http://schemas.microsoft.com/office/word/2010/wordprocessingCanvas" xmlns:cx="http://schemas.microsoft.com/office/drawing/2014/chartex" xmlns:cx1="http://schemas.microsoft.com/office/drawing/2015/9/8/chartex" xmlns:cx2="http://schemas.microsoft.com/office/drawing/2015/10/21/chartex" xmlns:cx3="http://schemas.microsoft.com/office/drawing/2016/5/9/chartex" xmlns:cx4="http://schemas.microsoft.com/office/drawing/2016/5/10/chartex" xmlns:cx5="http://schemas.microsoft.com/office/drawing/2016/5/11/chartex" xmlns:cx6="http://schemas.microsoft.com/office/drawing/2016/5/12/chartex" xmlns:cx7="http://schemas.microsoft.com/office/drawing/2016/5/13/chartex" xmlns:cx8="http://schemas.microsoft.com/office/drawing/2016/5/14/chartex" xmlns:mc="http://schemas.openxmlformats.org/markup-compatibility/2006" xmlns:aink="http://schemas.microsoft.com/office/drawing/2016/ink" xmlns:am3d="http://schemas.microsoft.com/office/drawing/2017/model3d" xmlns:o="urn:schemas-microsoft-com:office:office" xmlns:oel="http://schemas.microsoft.com/office/2019/extlst" xmlns:r="http://schemas.openxmlformats.org/officeDocument/2006/relationships" xmlns:m="http://schemas.openxmlformats.org/officeDocument/2006/math" xmlns:v="urn:schemas-microsoft-com:vml" xmlns:wp14="http://schemas.microsoft.com/office/word/2010/wordprocessingDrawing" xmlns:wp="http://schemas.openxmlformats.org/drawingml/2006/wordprocessingDrawing" xmlns:w10="urn:schemas-microsoft-com:office:word" xmlns:w="http://schemas.openxmlformats.org/wordprocessingml/2006/main" xmlns:w14="http://schemas.microsoft.com/office/word/2010/wordml" xmlns:w15="http://schemas.microsoft.com/office/word/2012/wordml" xmlns:w16cex="http://schemas.microsoft.com/office/word/2018/wordml/cex" xmlns:w16cid="http://schemas.microsoft.com/office/word/2016/wordml/cid" xmlns:w16="http://schemas.microsoft.com/office/word/2018/wordml" xmlns:w16du="http://schemas.microsoft.com/office/word/2023/wordml/word16du" xmlns:w16sdtdh="http://schemas.microsoft.com/office/word/2020/wordml/sdtdatahash" xmlns:w16sdtfl="http://schemas.microsoft.com/office/word/2024/wordml/sdtformatlock" xmlns:w16se="http://schemas.microsoft.com/office/word/2015/wordml/symex" xmlns:wpg="http://schemas.microsoft.com/office/word/2010/wordprocessingGroup" xmlns:wpi="http://schemas.microsoft.com/office/word/2010/wordprocessingInk" xmlns:wne="http://schemas.microsoft.com/office/word/2006/wordml" xmlns:wps="http://schemas.microsoft.com/office/word/2010/wordprocessingShape" mc:Ignorable="w14 w15 w16se w16cid w16 w16cex w16sdtdh w16sdtfl w16du wp14">
   <w:abstractNum w:abstractNumId="0" w15:restartNumberingAfterBreak="0">
     <w:nsid w:val="00921399"/>
     <w:multiLevelType w:val="hybridMultilevel"/>
@@ -7411,7 +7577,7 @@
 </file>
 
 <file path=word/styles.xml><?xml version="1.0" encoding="utf-8"?>
-<w:styles xmlns:mc="http://schemas.openxmlformats.org/markup-compatibility/2006" xmlns:r="http://schemas.openxmlformats.org/officeDocument/2006/relationships" xmlns:w="http://schemas.openxmlformats.org/wordprocessingml/2006/main" xmlns:w14="http://schemas.microsoft.com/office/word/2010/wordml" xmlns:w15="http://schemas.microsoft.com/office/word/2012/wordml" xmlns:w16cex="http://schemas.microsoft.com/office/word/2018/wordml/cex" xmlns:w16cid="http://schemas.microsoft.com/office/word/2016/wordml/cid" xmlns:w16="http://schemas.microsoft.com/office/word/2018/wordml" xmlns:w16sdtdh="http://schemas.microsoft.com/office/word/2020/wordml/sdtdatahash" xmlns:w16se="http://schemas.microsoft.com/office/word/2015/wordml/symex" mc:Ignorable="w14 w15 w16se w16cid w16 w16cex w16sdtdh">
+<w:styles xmlns:mc="http://schemas.openxmlformats.org/markup-compatibility/2006" xmlns:r="http://schemas.openxmlformats.org/officeDocument/2006/relationships" xmlns:w="http://schemas.openxmlformats.org/wordprocessingml/2006/main" xmlns:w14="http://schemas.microsoft.com/office/word/2010/wordml" xmlns:w15="http://schemas.microsoft.com/office/word/2012/wordml" xmlns:w16cex="http://schemas.microsoft.com/office/word/2018/wordml/cex" xmlns:w16cid="http://schemas.microsoft.com/office/word/2016/wordml/cid" xmlns:w16="http://schemas.microsoft.com/office/word/2018/wordml" xmlns:w16du="http://schemas.microsoft.com/office/word/2023/wordml/word16du" xmlns:w16sdtdh="http://schemas.microsoft.com/office/word/2020/wordml/sdtdatahash" xmlns:w16sdtfl="http://schemas.microsoft.com/office/word/2024/wordml/sdtformatlock" xmlns:w16se="http://schemas.microsoft.com/office/word/2015/wordml/symex" mc:Ignorable="w14 w15 w16se w16cid w16 w16cex w16sdtdh w16sdtfl w16du">
   <w:docDefaults>
     <w:rPrDefault>
       <w:rPr>

</xml_diff>

<commit_message>
Pesquisa sobre Tipos de Dados no MySQL
</commit_message>
<xml_diff>
--- a/Transações ACID/Pesquisa_BD.docx
+++ b/Transações ACID/Pesquisa_BD.docx
@@ -47,18 +47,8 @@
           <w:sz w:val="24"/>
           <w:szCs w:val="24"/>
         </w:rPr>
-        <w:t xml:space="preserve">Marcia </w:t>
-      </w:r>
-      <w:proofErr w:type="spellStart"/>
-      <w:r>
-        <w:rPr>
-          <w:rFonts w:ascii="Arial" w:hAnsi="Arial" w:cs="Arial"/>
-          <w:sz w:val="24"/>
-          <w:szCs w:val="24"/>
-        </w:rPr>
-        <w:t>Scanacapra</w:t>
-      </w:r>
-      <w:proofErr w:type="spellEnd"/>
+        <w:t>Marcia Scanacapra</w:t>
+      </w:r>
     </w:p>
     <w:p>
       <w:pPr>
@@ -123,7 +113,7 @@
           <w:sz w:val="28"/>
           <w:szCs w:val="28"/>
         </w:rPr>
-        <w:t>ACID no Contexto de Banco de Dados</w:t>
+        <w:t>Tipos de Dados no MySQL</w:t>
       </w:r>
     </w:p>
     <w:p>
@@ -157,10 +147,10 @@
           <w:szCs w:val="72"/>
         </w:rPr>
         <w:drawing>
-          <wp:inline distT="0" distB="0" distL="0" distR="0" wp14:anchorId="3E65F98E" wp14:editId="19DF1C13">
-            <wp:extent cx="2486025" cy="2486025"/>
-            <wp:effectExtent l="0" t="0" r="0" b="0"/>
-            <wp:docPr id="423380737" name="Imagem 1"/>
+          <wp:inline distT="0" distB="0" distL="0" distR="0" wp14:anchorId="7546973B" wp14:editId="73AA9872">
+            <wp:extent cx="3291840" cy="3291840"/>
+            <wp:effectExtent l="0" t="0" r="3810" b="3810"/>
+            <wp:docPr id="1836112088" name="Imagem 1" descr="Ícone&#10;&#10;O conteúdo gerado por IA pode estar incorreto."/>
             <wp:cNvGraphicFramePr>
               <a:graphicFrameLocks xmlns:a="http://schemas.openxmlformats.org/drawingml/2006/main" noChangeAspect="1"/>
             </wp:cNvGraphicFramePr>
@@ -168,7 +158,7 @@
               <a:graphicData uri="http://schemas.openxmlformats.org/drawingml/2006/picture">
                 <pic:pic xmlns:pic="http://schemas.openxmlformats.org/drawingml/2006/picture">
                   <pic:nvPicPr>
-                    <pic:cNvPr id="423380737" name="Imagem 423380737"/>
+                    <pic:cNvPr id="1836112088" name="Imagem 1" descr="Ícone&#10;&#10;O conteúdo gerado por IA pode estar incorreto."/>
                     <pic:cNvPicPr/>
                   </pic:nvPicPr>
                   <pic:blipFill>
@@ -186,7 +176,7 @@
                   <pic:spPr>
                     <a:xfrm>
                       <a:off x="0" y="0"/>
-                      <a:ext cx="2486040" cy="2486040"/>
+                      <a:ext cx="3308670" cy="3308670"/>
                     </a:xfrm>
                     <a:prstGeom prst="rect">
                       <a:avLst/>
@@ -844,188 +834,54 @@
           <w:sz w:val="28"/>
           <w:szCs w:val="28"/>
         </w:rPr>
-        <w:t>ACID no Contexto de Banco de Dados</w:t>
+        <w:t>Tipos de Dados no MySQL</w:t>
+      </w:r>
+    </w:p>
+    <w:p>
+      <w:pPr>
+        <w:jc w:val="both"/>
+        <w:rPr>
+          <w:rFonts w:ascii="Arial" w:hAnsi="Arial" w:cs="Arial"/>
+        </w:rPr>
+      </w:pPr>
+      <w:r>
+        <w:rPr>
+          <w:rFonts w:cstheme="minorHAnsi"/>
+        </w:rPr>
+        <w:t xml:space="preserve">O MySQL é um dos sistemas de gerenciamento de banco de dados relacionais mais conhecido, oferecendo uma variedade de tipos de dados para que os desenvolvedores possam armazenar os dados de vários tipos e formatos. A gestão de dados é extremamente importante para qualquer sistema, e um dos seus aspectos mais importante da gestão de dados é a escolha do tipo de dado adequado para cada valor que for armazenado na base de dados. </w:t>
       </w:r>
     </w:p>
     <w:p>
       <w:pPr>
         <w:pStyle w:val="Ttulo1"/>
-        <w:rPr>
-          <w:sz w:val="28"/>
-          <w:szCs w:val="28"/>
-        </w:rPr>
-      </w:pPr>
-      <w:bookmarkStart w:id="0" w:name="_Toc205898898"/>
-      <w:r>
-        <w:rPr>
-          <w:sz w:val="28"/>
-          <w:szCs w:val="28"/>
-        </w:rPr>
-        <w:t>O que é uma transação?</w:t>
-      </w:r>
-      <w:bookmarkEnd w:id="0"/>
-    </w:p>
-    <w:p>
-      <w:pPr>
-        <w:jc w:val="both"/>
-        <w:rPr>
-          <w:rFonts w:cstheme="minorHAnsi"/>
-        </w:rPr>
-      </w:pPr>
-      <w:r>
-        <w:rPr>
-          <w:rFonts w:cstheme="minorHAnsi"/>
-        </w:rPr>
-        <w:t>Transação em BD ou em um sistema de armazenamento de dados é uma operação que é tratada como uma unidade de trabalho indivisível, o que significa que a transação é efetuada e concluída integralmente ou não ocorre, o que garante a consistência do sistema.</w:t>
-      </w:r>
-    </w:p>
-    <w:p>
-      <w:pPr>
-        <w:jc w:val="both"/>
-        <w:rPr>
-          <w:rFonts w:ascii="Arial" w:hAnsi="Arial" w:cs="Arial"/>
-        </w:rPr>
-      </w:pPr>
-      <w:r>
-        <w:rPr>
-          <w:rFonts w:cstheme="minorHAnsi"/>
-        </w:rPr>
-        <w:t xml:space="preserve">Um exemplo prático e simples para compreender é a retirada de dinheiro de um caixa eletrônico: ou o valor é sacado pelo cliente ou a operação não acontece, é interrompida, ou seja, não existe um estágio intermediário. </w:t>
+      </w:pPr>
+      <w:r>
+        <w:t>Tipos de dados</w:t>
       </w:r>
     </w:p>
     <w:p>
       <w:pPr>
         <w:pStyle w:val="Ttulo1"/>
-        <w:rPr>
-          <w:sz w:val="28"/>
-          <w:szCs w:val="28"/>
-        </w:rPr>
-      </w:pPr>
-      <w:bookmarkStart w:id="1" w:name="_Toc205898899"/>
-      <w:r>
-        <w:rPr>
-          <w:sz w:val="28"/>
-          <w:szCs w:val="28"/>
-        </w:rPr>
-        <w:t xml:space="preserve">O que </w:t>
-      </w:r>
-      <w:r>
-        <w:rPr>
-          <w:sz w:val="28"/>
-          <w:szCs w:val="28"/>
-        </w:rPr>
-        <w:t>significa a sigla ACID?</w:t>
-      </w:r>
-      <w:bookmarkEnd w:id="1"/>
-    </w:p>
-    <w:p>
-      <w:r>
-        <w:t>ACID é um acrônimo para as quatros propriedades principais de um banco de dados, sendo elas: atomicidade, consistência, isolamento e durabilidade. Ela é frequentemente associada aos bancos de dados relacionais, mas um banco de dados não relacional (</w:t>
-      </w:r>
-      <w:proofErr w:type="spellStart"/>
-      <w:r>
         <w:rPr>
           <w:b/>
           <w:bCs/>
-          <w:i/>
-          <w:iCs/>
-        </w:rPr>
-        <w:t>NoSQL</w:t>
-      </w:r>
-      <w:proofErr w:type="spellEnd"/>
-      <w:r>
-        <w:t>) também pode seguir as regras da ACID.</w:t>
-      </w:r>
-    </w:p>
-    <w:p>
-      <w:r>
-        <w:t>As transações do ACID são muito comuns em mecanismos dos bancos de dados populares que estão disponíveis no mercado e garantem que as ações de leitura/gravação não interfiram na integridade dos dados.</w:t>
-      </w:r>
-    </w:p>
-    <w:p>
-      <w:r>
-        <w:rPr>
-          <w:noProof/>
-        </w:rPr>
-        <w:drawing>
-          <wp:inline distT="0" distB="0" distL="0" distR="0" wp14:anchorId="406FA362" wp14:editId="0E77D93D">
-            <wp:extent cx="5400040" cy="3922395"/>
-            <wp:effectExtent l="0" t="0" r="0" b="1905"/>
-            <wp:docPr id="1380917618" name="Imagem 3"/>
-            <wp:cNvGraphicFramePr>
-              <a:graphicFrameLocks xmlns:a="http://schemas.openxmlformats.org/drawingml/2006/main" noChangeAspect="1"/>
-            </wp:cNvGraphicFramePr>
-            <a:graphic xmlns:a="http://schemas.openxmlformats.org/drawingml/2006/main">
-              <a:graphicData uri="http://schemas.openxmlformats.org/drawingml/2006/picture">
-                <pic:pic xmlns:pic="http://schemas.openxmlformats.org/drawingml/2006/picture">
-                  <pic:nvPicPr>
-                    <pic:cNvPr id="1380917618" name="Imagem 1380917618"/>
-                    <pic:cNvPicPr/>
-                  </pic:nvPicPr>
-                  <pic:blipFill>
-                    <a:blip r:embed="rId12">
-                      <a:extLst>
-                        <a:ext uri="{28A0092B-C50C-407E-A947-70E740481C1C}">
-                          <a14:useLocalDpi xmlns:a14="http://schemas.microsoft.com/office/drawing/2010/main" val="0"/>
-                        </a:ext>
-                      </a:extLst>
-                    </a:blip>
-                    <a:stretch>
-                      <a:fillRect/>
-                    </a:stretch>
-                  </pic:blipFill>
-                  <pic:spPr>
-                    <a:xfrm>
-                      <a:off x="0" y="0"/>
-                      <a:ext cx="5400040" cy="3922395"/>
-                    </a:xfrm>
-                    <a:prstGeom prst="rect">
-                      <a:avLst/>
-                    </a:prstGeom>
-                  </pic:spPr>
-                </pic:pic>
-              </a:graphicData>
-            </a:graphic>
-          </wp:inline>
-        </w:drawing>
-      </w:r>
-    </w:p>
-    <w:p>
-      <w:pPr>
-        <w:rPr>
-          <w:rFonts w:cstheme="minorHAnsi"/>
-        </w:rPr>
-      </w:pPr>
-    </w:p>
-    <w:p>
-      <w:pPr>
-        <w:pStyle w:val="Ttulo1"/>
-        <w:rPr>
-          <w:sz w:val="28"/>
-          <w:szCs w:val="28"/>
-        </w:rPr>
-      </w:pPr>
-      <w:bookmarkStart w:id="2" w:name="_Toc205898900"/>
-      <w:r>
-        <w:rPr>
-          <w:sz w:val="28"/>
-          <w:szCs w:val="28"/>
-        </w:rPr>
-        <w:lastRenderedPageBreak/>
-        <w:t>Transações ACID</w:t>
-      </w:r>
-      <w:r>
-        <w:rPr>
-          <w:sz w:val="28"/>
-          <w:szCs w:val="28"/>
-        </w:rPr>
-        <w:t>:</w:t>
-      </w:r>
-      <w:bookmarkEnd w:id="2"/>
-    </w:p>
-    <w:p>
-      <w:r>
-        <w:t>As transações ACID garantem características para leitura, gravação e modificação de tabelas, sendo elas:</w:t>
+          <w:sz w:val="36"/>
+          <w:szCs w:val="36"/>
+        </w:rPr>
+      </w:pPr>
+      <w:r>
+        <w:rPr>
+          <w:b/>
+          <w:bCs/>
+          <w:sz w:val="36"/>
+          <w:szCs w:val="36"/>
+        </w:rPr>
+        <w:t>Numéricos</w:t>
+      </w:r>
+    </w:p>
+    <w:p>
+      <w:r>
+        <w:t>Os tipos de dados numéricos são usados para armazenar valores numéricos com diferentes tamanhos.</w:t>
       </w:r>
     </w:p>
     <w:p>
@@ -1033,8 +889,1035 @@
         <w:pStyle w:val="PargrafodaLista"/>
         <w:numPr>
           <w:ilvl w:val="0"/>
-          <w:numId w:val="42"/>
+          <w:numId w:val="45"/>
         </w:numPr>
+      </w:pPr>
+      <w:r>
+        <w:rPr>
+          <w:b/>
+          <w:bCs/>
+        </w:rPr>
+        <w:t>INT</w:t>
+      </w:r>
+      <w:r>
+        <w:t xml:space="preserve"> – É utilizado para armazenar valores que sejam inteiros.</w:t>
+      </w:r>
+    </w:p>
+    <w:p>
+      <w:pPr>
+        <w:shd w:val="clear" w:color="auto" w:fill="F8F8F8"/>
+        <w:tabs>
+          <w:tab w:val="left" w:pos="916"/>
+          <w:tab w:val="left" w:pos="1832"/>
+          <w:tab w:val="left" w:pos="2748"/>
+          <w:tab w:val="left" w:pos="3664"/>
+          <w:tab w:val="left" w:pos="4580"/>
+          <w:tab w:val="left" w:pos="5496"/>
+          <w:tab w:val="left" w:pos="6412"/>
+          <w:tab w:val="left" w:pos="7328"/>
+          <w:tab w:val="left" w:pos="8244"/>
+          <w:tab w:val="left" w:pos="9160"/>
+          <w:tab w:val="left" w:pos="10076"/>
+          <w:tab w:val="left" w:pos="10992"/>
+          <w:tab w:val="left" w:pos="11908"/>
+          <w:tab w:val="left" w:pos="12824"/>
+          <w:tab w:val="left" w:pos="13740"/>
+          <w:tab w:val="left" w:pos="14656"/>
+        </w:tabs>
+        <w:spacing w:after="0" w:line="240" w:lineRule="auto"/>
+        <w:ind w:left="360"/>
+        <w:rPr>
+          <w:rFonts w:eastAsia="Times New Roman" w:cstheme="minorHAnsi"/>
+          <w:color w:val="333333"/>
+          <w:kern w:val="0"/>
+          <w:sz w:val="28"/>
+          <w:szCs w:val="28"/>
+          <w:lang w:eastAsia="pt-BR"/>
+          <w14:ligatures w14:val="none"/>
+        </w:rPr>
+      </w:pPr>
+      <w:r>
+        <w:rPr>
+          <w:rFonts w:eastAsia="Times New Roman" w:cstheme="minorHAnsi"/>
+          <w:color w:val="333333"/>
+          <w:kern w:val="0"/>
+          <w:sz w:val="28"/>
+          <w:szCs w:val="28"/>
+          <w:lang w:eastAsia="pt-BR"/>
+          <w14:ligatures w14:val="none"/>
+        </w:rPr>
+        <w:t>INSERT INTO meus_valores (valor_inteiro) VALUES (</w:t>
+      </w:r>
+      <w:r>
+        <w:rPr>
+          <w:rFonts w:eastAsia="Times New Roman" w:cstheme="minorHAnsi"/>
+          <w:color w:val="333333"/>
+          <w:kern w:val="0"/>
+          <w:sz w:val="28"/>
+          <w:szCs w:val="28"/>
+          <w:lang w:eastAsia="pt-BR"/>
+          <w14:ligatures w14:val="none"/>
+        </w:rPr>
+        <w:t>2</w:t>
+      </w:r>
+      <w:r>
+        <w:rPr>
+          <w:rFonts w:eastAsia="Times New Roman" w:cstheme="minorHAnsi"/>
+          <w:color w:val="333333"/>
+          <w:kern w:val="0"/>
+          <w:sz w:val="28"/>
+          <w:szCs w:val="28"/>
+          <w:lang w:eastAsia="pt-BR"/>
+          <w14:ligatures w14:val="none"/>
+        </w:rPr>
+        <w:t>0);</w:t>
+      </w:r>
+    </w:p>
+    <w:p>
+      <w:pPr>
+        <w:ind w:left="360"/>
+      </w:pPr>
+    </w:p>
+    <w:p>
+      <w:pPr>
+        <w:pStyle w:val="PargrafodaLista"/>
+        <w:numPr>
+          <w:ilvl w:val="0"/>
+          <w:numId w:val="45"/>
+        </w:numPr>
+      </w:pPr>
+      <w:r>
+        <w:rPr>
+          <w:b/>
+          <w:bCs/>
+        </w:rPr>
+        <w:t>BIGINIT</w:t>
+      </w:r>
+      <w:r>
+        <w:t xml:space="preserve"> </w:t>
+      </w:r>
+      <w:r>
+        <w:t>–</w:t>
+      </w:r>
+      <w:r>
+        <w:t xml:space="preserve"> </w:t>
+      </w:r>
+      <w:r>
+        <w:t>É semelhante ao tipo INT, mas ele pode armazenar valores inteiros maiores, sendo adequado e usado para armazenar valores inteiros grandes, utilizado em tabelas com muitas linhas e colunas.</w:t>
+      </w:r>
+    </w:p>
+    <w:p>
+      <w:pPr>
+        <w:pStyle w:val="Pr-formataoHTML"/>
+        <w:shd w:val="clear" w:color="auto" w:fill="F8F8F8"/>
+        <w:ind w:left="360"/>
+        <w:rPr>
+          <w:rFonts w:asciiTheme="minorHAnsi" w:hAnsiTheme="minorHAnsi" w:cstheme="minorHAnsi"/>
+          <w:color w:val="333333"/>
+          <w:sz w:val="28"/>
+          <w:szCs w:val="28"/>
+        </w:rPr>
+      </w:pPr>
+      <w:r>
+        <w:rPr>
+          <w:rStyle w:val="CdigoHTML"/>
+          <w:rFonts w:asciiTheme="minorHAnsi" w:hAnsiTheme="minorHAnsi" w:cstheme="minorHAnsi"/>
+          <w:color w:val="333333"/>
+          <w:sz w:val="28"/>
+          <w:szCs w:val="28"/>
+        </w:rPr>
+        <w:t>INSERT INTO meus_valores (valor_grande) VALUES</w:t>
+      </w:r>
+      <w:r>
+        <w:rPr>
+          <w:rStyle w:val="CdigoHTML"/>
+          <w:rFonts w:asciiTheme="minorHAnsi" w:hAnsiTheme="minorHAnsi" w:cstheme="minorHAnsi"/>
+          <w:color w:val="333333"/>
+          <w:sz w:val="28"/>
+          <w:szCs w:val="28"/>
+        </w:rPr>
+        <w:t xml:space="preserve"> </w:t>
+      </w:r>
+      <w:r>
+        <w:rPr>
+          <w:rStyle w:val="CdigoHTML"/>
+          <w:rFonts w:asciiTheme="minorHAnsi" w:hAnsiTheme="minorHAnsi" w:cstheme="minorHAnsi"/>
+          <w:color w:val="333333"/>
+          <w:sz w:val="28"/>
+          <w:szCs w:val="28"/>
+        </w:rPr>
+        <w:t>(9223372036854775808);</w:t>
+      </w:r>
+    </w:p>
+    <w:p>
+      <w:pPr>
+        <w:ind w:left="360"/>
+      </w:pPr>
+    </w:p>
+    <w:p>
+      <w:pPr>
+        <w:pStyle w:val="PargrafodaLista"/>
+        <w:numPr>
+          <w:ilvl w:val="0"/>
+          <w:numId w:val="45"/>
+        </w:numPr>
+      </w:pPr>
+      <w:r>
+        <w:rPr>
+          <w:b/>
+          <w:bCs/>
+        </w:rPr>
+        <w:t>SMALLINT</w:t>
+      </w:r>
+      <w:r>
+        <w:t xml:space="preserve"> – Utilizado para armazenar valores inteiros menores e é usado em tabelas com valores que são limitados.</w:t>
+      </w:r>
+    </w:p>
+    <w:p>
+      <w:pPr>
+        <w:pStyle w:val="Pr-formataoHTML"/>
+        <w:shd w:val="clear" w:color="auto" w:fill="F8F8F8"/>
+        <w:ind w:left="360"/>
+        <w:rPr>
+          <w:rStyle w:val="CdigoHTML"/>
+          <w:rFonts w:asciiTheme="minorHAnsi" w:hAnsiTheme="minorHAnsi" w:cstheme="minorHAnsi"/>
+          <w:color w:val="333333"/>
+          <w:sz w:val="28"/>
+          <w:szCs w:val="28"/>
+        </w:rPr>
+      </w:pPr>
+      <w:r>
+        <w:rPr>
+          <w:rStyle w:val="CdigoHTML"/>
+          <w:rFonts w:asciiTheme="minorHAnsi" w:hAnsiTheme="minorHAnsi" w:cstheme="minorHAnsi"/>
+          <w:color w:val="333333"/>
+          <w:sz w:val="28"/>
+          <w:szCs w:val="28"/>
+        </w:rPr>
+        <w:t>INSERT INTO meus_valores (valor_pequeno) VALUES (-</w:t>
+      </w:r>
+      <w:r>
+        <w:rPr>
+          <w:rStyle w:val="CdigoHTML"/>
+          <w:rFonts w:asciiTheme="minorHAnsi" w:hAnsiTheme="minorHAnsi" w:cstheme="minorHAnsi"/>
+          <w:color w:val="333333"/>
+          <w:sz w:val="28"/>
+          <w:szCs w:val="28"/>
+        </w:rPr>
+        <w:t>69</w:t>
+      </w:r>
+      <w:r>
+        <w:rPr>
+          <w:rStyle w:val="CdigoHTML"/>
+          <w:rFonts w:asciiTheme="minorHAnsi" w:hAnsiTheme="minorHAnsi" w:cstheme="minorHAnsi"/>
+          <w:color w:val="333333"/>
+          <w:sz w:val="28"/>
+          <w:szCs w:val="28"/>
+        </w:rPr>
+        <w:t>768);</w:t>
+      </w:r>
+    </w:p>
+    <w:p>
+      <w:pPr>
+        <w:ind w:left="360"/>
+      </w:pPr>
+    </w:p>
+    <w:p>
+      <w:pPr>
+        <w:pStyle w:val="PargrafodaLista"/>
+        <w:numPr>
+          <w:ilvl w:val="0"/>
+          <w:numId w:val="45"/>
+        </w:numPr>
+      </w:pPr>
+      <w:r>
+        <w:t>TINYINT: Ele é semelhante ao SMALLINT, porém ele pode armazenar valores inteiros em um intervalo de -128 a 127.</w:t>
+      </w:r>
+    </w:p>
+    <w:p>
+      <w:pPr>
+        <w:pStyle w:val="Pr-formataoHTML"/>
+        <w:shd w:val="clear" w:color="auto" w:fill="F8F8F8"/>
+        <w:ind w:left="360"/>
+        <w:rPr>
+          <w:rStyle w:val="CdigoHTML"/>
+          <w:rFonts w:asciiTheme="minorHAnsi" w:hAnsiTheme="minorHAnsi" w:cstheme="minorHAnsi"/>
+          <w:color w:val="333333"/>
+          <w:sz w:val="28"/>
+          <w:szCs w:val="28"/>
+        </w:rPr>
+      </w:pPr>
+      <w:r>
+        <w:rPr>
+          <w:rStyle w:val="CdigoHTML"/>
+          <w:rFonts w:asciiTheme="minorHAnsi" w:hAnsiTheme="minorHAnsi" w:cstheme="minorHAnsi"/>
+          <w:color w:val="333333"/>
+          <w:sz w:val="28"/>
+          <w:szCs w:val="28"/>
+        </w:rPr>
+        <w:t>INSERT INTO meus_valores (valor_muito_pequeno) VALUES (-128);</w:t>
+      </w:r>
+    </w:p>
+    <w:p>
+      <w:pPr>
+        <w:ind w:left="360"/>
+      </w:pPr>
+    </w:p>
+    <w:p>
+      <w:pPr>
+        <w:pStyle w:val="PargrafodaLista"/>
+        <w:numPr>
+          <w:ilvl w:val="0"/>
+          <w:numId w:val="45"/>
+        </w:numPr>
+      </w:pPr>
+      <w:r>
+        <w:rPr>
+          <w:b/>
+          <w:bCs/>
+        </w:rPr>
+        <w:t>DECIMAL</w:t>
+      </w:r>
+      <w:r>
+        <w:t xml:space="preserve"> – Usado para armazenar valores numéricos com uma precisão que tenha sido especificada, sendo adequado para armazenar valores monetários e financeiros.</w:t>
+      </w:r>
+    </w:p>
+    <w:p>
+      <w:pPr>
+        <w:pStyle w:val="Pr-formataoHTML"/>
+        <w:shd w:val="clear" w:color="auto" w:fill="F8F8F8"/>
+        <w:ind w:left="360"/>
+        <w:rPr>
+          <w:rStyle w:val="CdigoHTML"/>
+          <w:rFonts w:asciiTheme="minorHAnsi" w:hAnsiTheme="minorHAnsi" w:cstheme="minorHAnsi"/>
+          <w:color w:val="333333"/>
+          <w:sz w:val="28"/>
+          <w:szCs w:val="28"/>
+        </w:rPr>
+      </w:pPr>
+      <w:r>
+        <w:rPr>
+          <w:rStyle w:val="CdigoHTML"/>
+          <w:rFonts w:asciiTheme="minorHAnsi" w:hAnsiTheme="minorHAnsi" w:cstheme="minorHAnsi"/>
+          <w:color w:val="333333"/>
+          <w:sz w:val="28"/>
+          <w:szCs w:val="28"/>
+        </w:rPr>
+        <w:t>INSERT INTO meus_valores (valor_decimal) VALUES (123.45);</w:t>
+      </w:r>
+    </w:p>
+    <w:p>
+      <w:pPr>
+        <w:ind w:left="360"/>
+      </w:pPr>
+    </w:p>
+    <w:p>
+      <w:pPr>
+        <w:pStyle w:val="PargrafodaLista"/>
+        <w:numPr>
+          <w:ilvl w:val="0"/>
+          <w:numId w:val="45"/>
+        </w:numPr>
+      </w:pPr>
+      <w:r>
+        <w:rPr>
+          <w:b/>
+          <w:bCs/>
+        </w:rPr>
+        <w:t>FLOAT</w:t>
+      </w:r>
+      <w:r>
+        <w:t xml:space="preserve"> – Armazena valores numéricos com uma precisão específica, ou seja, ele armazena números decimais de até 6 dígitos.</w:t>
+      </w:r>
+    </w:p>
+    <w:p>
+      <w:pPr>
+        <w:pStyle w:val="Pr-formataoHTML"/>
+        <w:shd w:val="clear" w:color="auto" w:fill="F8F8F8"/>
+        <w:ind w:left="360"/>
+        <w:rPr>
+          <w:rStyle w:val="CdigoHTML"/>
+          <w:rFonts w:asciiTheme="minorHAnsi" w:hAnsiTheme="minorHAnsi" w:cstheme="minorHAnsi"/>
+          <w:color w:val="333333"/>
+          <w:sz w:val="28"/>
+          <w:szCs w:val="28"/>
+        </w:rPr>
+      </w:pPr>
+      <w:r>
+        <w:rPr>
+          <w:rStyle w:val="CdigoHTML"/>
+          <w:rFonts w:asciiTheme="minorHAnsi" w:hAnsiTheme="minorHAnsi" w:cstheme="minorHAnsi"/>
+          <w:color w:val="333333"/>
+          <w:sz w:val="28"/>
+          <w:szCs w:val="28"/>
+        </w:rPr>
+        <w:lastRenderedPageBreak/>
+        <w:t>INSERT INTO meus_valores (valor_float) VALUES (3.1415926535897932385);</w:t>
+      </w:r>
+    </w:p>
+    <w:p>
+      <w:pPr>
+        <w:ind w:left="360"/>
+      </w:pPr>
+    </w:p>
+    <w:p>
+      <w:pPr>
+        <w:pStyle w:val="PargrafodaLista"/>
+        <w:numPr>
+          <w:ilvl w:val="0"/>
+          <w:numId w:val="45"/>
+        </w:numPr>
+      </w:pPr>
+      <w:r>
+        <w:rPr>
+          <w:b/>
+          <w:bCs/>
+        </w:rPr>
+        <w:t>DOUBLE</w:t>
+      </w:r>
+      <w:r>
+        <w:t xml:space="preserve"> – Semelhante ao tipo FLOAT, mas pode armazenar valores numéricos com uma maior precisão, até 16 dígitos. Desse jeito, ele armazena valores decimais, como valores financeiros ou científicos.</w:t>
+      </w:r>
+    </w:p>
+    <w:p>
+      <w:pPr>
+        <w:pStyle w:val="Pr-formataoHTML"/>
+        <w:shd w:val="clear" w:color="auto" w:fill="F8F8F8"/>
+        <w:ind w:left="360"/>
+        <w:rPr>
+          <w:rStyle w:val="CdigoHTML"/>
+          <w:rFonts w:asciiTheme="minorHAnsi" w:hAnsiTheme="minorHAnsi" w:cstheme="minorHAnsi"/>
+          <w:color w:val="333333"/>
+          <w:sz w:val="28"/>
+          <w:szCs w:val="28"/>
+        </w:rPr>
+      </w:pPr>
+      <w:r>
+        <w:rPr>
+          <w:rStyle w:val="CdigoHTML"/>
+          <w:rFonts w:asciiTheme="minorHAnsi" w:hAnsiTheme="minorHAnsi" w:cstheme="minorHAnsi"/>
+          <w:color w:val="333333"/>
+          <w:sz w:val="28"/>
+          <w:szCs w:val="28"/>
+        </w:rPr>
+        <w:t>INSERT INTO meus_valores (valor_double) VALUES (3.14159265358979323846);</w:t>
+      </w:r>
+    </w:p>
+    <w:p>
+      <w:pPr>
+        <w:ind w:left="360"/>
+      </w:pPr>
+    </w:p>
+    <w:p>
+      <w:pPr>
+        <w:pStyle w:val="Ttulo1"/>
+        <w:rPr>
+          <w:b/>
+          <w:bCs/>
+          <w:sz w:val="36"/>
+          <w:szCs w:val="36"/>
+        </w:rPr>
+      </w:pPr>
+      <w:r>
+        <w:rPr>
+          <w:b/>
+          <w:bCs/>
+          <w:sz w:val="36"/>
+          <w:szCs w:val="36"/>
+        </w:rPr>
+        <w:t>Caractere</w:t>
+      </w:r>
+    </w:p>
+    <w:p>
+      <w:r>
+        <w:t>Os tipos de dados de caractere são usados para armazenar dados de texto e caracteres.</w:t>
+      </w:r>
+    </w:p>
+    <w:p>
+      <w:pPr>
+        <w:pStyle w:val="PargrafodaLista"/>
+        <w:numPr>
+          <w:ilvl w:val="0"/>
+          <w:numId w:val="47"/>
+        </w:numPr>
+      </w:pPr>
+      <w:r>
+        <w:rPr>
+          <w:b/>
+          <w:bCs/>
+        </w:rPr>
+        <w:t>CHAR</w:t>
+      </w:r>
+      <w:r>
+        <w:t xml:space="preserve"> – Usado para armazenar dados de textos fixos com um comprimento específico. Ele é usado ao criar tabelas que armazenam valores de texto com o mesmo tamanho em todas as colunas.</w:t>
+      </w:r>
+    </w:p>
+    <w:p>
+      <w:pPr>
+        <w:ind w:left="360"/>
+        <w:rPr>
+          <w:sz w:val="28"/>
+          <w:szCs w:val="28"/>
+        </w:rPr>
+      </w:pPr>
+      <w:r>
+        <w:rPr>
+          <w:sz w:val="28"/>
+          <w:szCs w:val="28"/>
+          <w:highlight w:val="lightGray"/>
+        </w:rPr>
+        <w:t>CREATE TABLE meus_valores ( nome CHAR(1</w:t>
+      </w:r>
+      <w:r>
+        <w:rPr>
+          <w:sz w:val="28"/>
+          <w:szCs w:val="28"/>
+          <w:highlight w:val="lightGray"/>
+        </w:rPr>
+        <w:t>5</w:t>
+      </w:r>
+      <w:r>
+        <w:rPr>
+          <w:sz w:val="28"/>
+          <w:szCs w:val="28"/>
+          <w:highlight w:val="lightGray"/>
+        </w:rPr>
+        <w:t>) );</w:t>
+      </w:r>
+    </w:p>
+    <w:p>
+      <w:pPr>
+        <w:ind w:left="360"/>
+        <w:rPr>
+          <w:sz w:val="28"/>
+          <w:szCs w:val="28"/>
+        </w:rPr>
+      </w:pPr>
+    </w:p>
+    <w:p>
+      <w:pPr>
+        <w:pStyle w:val="PargrafodaLista"/>
+        <w:numPr>
+          <w:ilvl w:val="0"/>
+          <w:numId w:val="47"/>
+        </w:numPr>
+      </w:pPr>
+      <w:r>
+        <w:rPr>
+          <w:b/>
+          <w:bCs/>
+        </w:rPr>
+        <w:t>VARCHAR</w:t>
+      </w:r>
+      <w:r>
+        <w:t xml:space="preserve"> </w:t>
+      </w:r>
+      <w:r>
+        <w:t>– Ele é semelhante ao tipo CHAR, mas permite que os valores de texto sejam variáveis, com comprimentos diferentes em cada coluna. Ou seja, ele é usado para criar tabelas para armazenar valores de texto com comprimentos variáveis.</w:t>
+      </w:r>
+    </w:p>
+    <w:p>
+      <w:pPr>
+        <w:ind w:left="360"/>
+        <w:rPr>
+          <w:sz w:val="28"/>
+          <w:szCs w:val="28"/>
+        </w:rPr>
+      </w:pPr>
+      <w:r>
+        <w:rPr>
+          <w:sz w:val="28"/>
+          <w:szCs w:val="28"/>
+          <w:highlight w:val="lightGray"/>
+        </w:rPr>
+        <w:t>CREATE TABLE meus_valores ( email VARCHAR(200) );</w:t>
+      </w:r>
+    </w:p>
+    <w:p>
+      <w:pPr>
+        <w:rPr>
+          <w:sz w:val="28"/>
+          <w:szCs w:val="28"/>
+        </w:rPr>
+      </w:pPr>
+    </w:p>
+    <w:p>
+      <w:pPr>
+        <w:pStyle w:val="PargrafodaLista"/>
+        <w:numPr>
+          <w:ilvl w:val="0"/>
+          <w:numId w:val="47"/>
+        </w:numPr>
+      </w:pPr>
+      <w:r>
+        <w:rPr>
+          <w:b/>
+          <w:bCs/>
+        </w:rPr>
+        <w:t>TEXT</w:t>
+      </w:r>
+      <w:r>
+        <w:t xml:space="preserve"> </w:t>
+      </w:r>
+      <w:r>
+        <w:t>–</w:t>
+      </w:r>
+      <w:r>
+        <w:t xml:space="preserve"> </w:t>
+      </w:r>
+      <w:r>
+        <w:t>Utiliza-se de dados do tipo TEXT para armazenar dados de texto longos e complexos, com comprimentos que variam de 1 a 4 GB. São usados para armazenar valores de texto com muito conteúdo, como documentos e artigos de blog.</w:t>
+      </w:r>
+    </w:p>
+    <w:p>
+      <w:pPr>
+        <w:ind w:left="360"/>
+        <w:rPr>
+          <w:sz w:val="28"/>
+          <w:szCs w:val="28"/>
+        </w:rPr>
+      </w:pPr>
+      <w:r>
+        <w:rPr>
+          <w:sz w:val="28"/>
+          <w:szCs w:val="28"/>
+          <w:highlight w:val="lightGray"/>
+        </w:rPr>
+        <w:t>INSERT INTO meus_valores (descricao) VALUES ('Este é um exemplo de valor de texto longo');</w:t>
+      </w:r>
+    </w:p>
+    <w:p>
+      <w:pPr>
+        <w:ind w:left="360"/>
+        <w:rPr>
+          <w:sz w:val="28"/>
+          <w:szCs w:val="28"/>
+        </w:rPr>
+      </w:pPr>
+    </w:p>
+    <w:p>
+      <w:pPr>
+        <w:pStyle w:val="PargrafodaLista"/>
+        <w:numPr>
+          <w:ilvl w:val="0"/>
+          <w:numId w:val="47"/>
+        </w:numPr>
+        <w:rPr>
+          <w:sz w:val="28"/>
+          <w:szCs w:val="28"/>
+        </w:rPr>
+      </w:pPr>
+      <w:r>
+        <w:rPr>
+          <w:b/>
+          <w:bCs/>
+        </w:rPr>
+        <w:t>BLOB</w:t>
+      </w:r>
+      <w:r>
+        <w:t xml:space="preserve"> – É utilizado para armazenar dados binários (imagens, vídeos e arquivos de documentos). Ele armazena valores de grande porte e pode armazenar até 65.535 bytes.</w:t>
+      </w:r>
+    </w:p>
+    <w:p>
+      <w:pPr>
+        <w:ind w:left="360"/>
+        <w:rPr>
+          <w:rStyle w:val="CdigoHTML"/>
+          <w:rFonts w:asciiTheme="minorHAnsi" w:eastAsiaTheme="minorHAnsi" w:hAnsiTheme="minorHAnsi" w:cstheme="minorHAnsi"/>
+          <w:color w:val="333333"/>
+          <w:sz w:val="30"/>
+          <w:szCs w:val="30"/>
+        </w:rPr>
+      </w:pPr>
+      <w:r>
+        <w:rPr>
+          <w:rFonts w:cstheme="minorHAnsi"/>
+          <w:color w:val="333333"/>
+          <w:sz w:val="30"/>
+          <w:szCs w:val="30"/>
+          <w:highlight w:val="lightGray"/>
+        </w:rPr>
+        <w:t>INSERT INTO meus_valores (imagem) VALUES (FILE('/caminho/para/imagem.jpg'));</w:t>
+      </w:r>
+      <w:r>
+        <w:rPr>
+          <w:rStyle w:val="CdigoHTML"/>
+          <w:rFonts w:asciiTheme="minorHAnsi" w:eastAsiaTheme="minorHAnsi" w:hAnsiTheme="minorHAnsi" w:cstheme="minorHAnsi"/>
+          <w:color w:val="333333"/>
+          <w:sz w:val="30"/>
+          <w:szCs w:val="30"/>
+        </w:rPr>
+        <w:t xml:space="preserve"> </w:t>
+      </w:r>
+    </w:p>
+    <w:p>
+      <w:pPr>
+        <w:rPr>
+          <w:rStyle w:val="CdigoHTML"/>
+          <w:rFonts w:asciiTheme="minorHAnsi" w:eastAsiaTheme="minorHAnsi" w:hAnsiTheme="minorHAnsi" w:cstheme="minorHAnsi"/>
+          <w:color w:val="333333"/>
+          <w:sz w:val="30"/>
+          <w:szCs w:val="30"/>
+        </w:rPr>
+      </w:pPr>
+    </w:p>
+    <w:p>
+      <w:pPr>
+        <w:pStyle w:val="Ttulo1"/>
+        <w:rPr>
+          <w:b/>
+          <w:bCs/>
+          <w:sz w:val="36"/>
+          <w:szCs w:val="36"/>
+        </w:rPr>
+      </w:pPr>
+      <w:r>
+        <w:rPr>
+          <w:b/>
+          <w:bCs/>
+          <w:sz w:val="36"/>
+          <w:szCs w:val="36"/>
+        </w:rPr>
+        <w:lastRenderedPageBreak/>
+        <w:t>Texto Completo</w:t>
+      </w:r>
+    </w:p>
+    <w:p>
+      <w:pPr>
+        <w:pStyle w:val="PargrafodaLista"/>
+        <w:numPr>
+          <w:ilvl w:val="0"/>
+          <w:numId w:val="48"/>
+        </w:numPr>
+      </w:pPr>
+      <w:r>
+        <w:rPr>
+          <w:b/>
+          <w:bCs/>
+        </w:rPr>
+        <w:t>FULLTEXT</w:t>
+      </w:r>
+      <w:r>
+        <w:t>: Usado para armazenar dados de texto e realizar consultas de texto completo. Ele suporta consultas de texto completo com vários campos e permite o uso de operações de colisão e proximidade para encontrar resultados que sejam mais precisos.</w:t>
+      </w:r>
+    </w:p>
+    <w:p>
+      <w:pPr>
+        <w:ind w:left="360"/>
+        <w:rPr>
+          <w:sz w:val="28"/>
+          <w:szCs w:val="28"/>
+          <w:highlight w:val="lightGray"/>
+        </w:rPr>
+      </w:pPr>
+      <w:r>
+        <w:rPr>
+          <w:sz w:val="28"/>
+          <w:szCs w:val="28"/>
+          <w:highlight w:val="lightGray"/>
+        </w:rPr>
+        <w:t xml:space="preserve">CREATE TABLE livros ( </w:t>
+      </w:r>
+    </w:p>
+    <w:p>
+      <w:pPr>
+        <w:ind w:left="360" w:firstLine="348"/>
+        <w:rPr>
+          <w:sz w:val="28"/>
+          <w:szCs w:val="28"/>
+          <w:highlight w:val="lightGray"/>
+        </w:rPr>
+      </w:pPr>
+      <w:r>
+        <w:rPr>
+          <w:sz w:val="28"/>
+          <w:szCs w:val="28"/>
+          <w:highlight w:val="lightGray"/>
+        </w:rPr>
+        <w:t xml:space="preserve">id INT PRIMARY KEY, </w:t>
+      </w:r>
+    </w:p>
+    <w:p>
+      <w:pPr>
+        <w:ind w:left="360" w:firstLine="348"/>
+        <w:rPr>
+          <w:sz w:val="28"/>
+          <w:szCs w:val="28"/>
+          <w:highlight w:val="lightGray"/>
+        </w:rPr>
+      </w:pPr>
+      <w:r>
+        <w:rPr>
+          <w:sz w:val="28"/>
+          <w:szCs w:val="28"/>
+          <w:highlight w:val="lightGray"/>
+        </w:rPr>
+        <w:t xml:space="preserve">titulo TEXT, </w:t>
+      </w:r>
+    </w:p>
+    <w:p>
+      <w:pPr>
+        <w:ind w:left="360" w:firstLine="348"/>
+        <w:rPr>
+          <w:sz w:val="28"/>
+          <w:szCs w:val="28"/>
+          <w:highlight w:val="lightGray"/>
+        </w:rPr>
+      </w:pPr>
+      <w:r>
+        <w:rPr>
+          <w:sz w:val="28"/>
+          <w:szCs w:val="28"/>
+          <w:highlight w:val="lightGray"/>
+        </w:rPr>
+        <w:t xml:space="preserve">autor TEXT, </w:t>
+      </w:r>
+    </w:p>
+    <w:p>
+      <w:pPr>
+        <w:ind w:left="360" w:firstLine="348"/>
+        <w:rPr>
+          <w:sz w:val="28"/>
+          <w:szCs w:val="28"/>
+          <w:highlight w:val="lightGray"/>
+        </w:rPr>
+      </w:pPr>
+      <w:r>
+        <w:rPr>
+          <w:sz w:val="28"/>
+          <w:szCs w:val="28"/>
+          <w:highlight w:val="lightGray"/>
+        </w:rPr>
+        <w:t xml:space="preserve">conteudo TEXT, </w:t>
+      </w:r>
+    </w:p>
+    <w:p>
+      <w:pPr>
+        <w:ind w:left="360" w:firstLine="348"/>
+        <w:rPr>
+          <w:sz w:val="28"/>
+          <w:szCs w:val="28"/>
+          <w:highlight w:val="lightGray"/>
+        </w:rPr>
+      </w:pPr>
+      <w:r>
+        <w:rPr>
+          <w:sz w:val="28"/>
+          <w:szCs w:val="28"/>
+          <w:highlight w:val="lightGray"/>
+        </w:rPr>
+        <w:t xml:space="preserve">KEY(conteudo)(FULLTEXT) </w:t>
+      </w:r>
+    </w:p>
+    <w:p>
+      <w:pPr>
+        <w:ind w:left="360"/>
+        <w:rPr>
+          <w:sz w:val="28"/>
+          <w:szCs w:val="28"/>
+          <w:highlight w:val="lightGray"/>
+        </w:rPr>
+      </w:pPr>
+      <w:r>
+        <w:rPr>
+          <w:sz w:val="28"/>
+          <w:szCs w:val="28"/>
+          <w:highlight w:val="lightGray"/>
+        </w:rPr>
+        <w:t xml:space="preserve">); </w:t>
+      </w:r>
+    </w:p>
+    <w:p>
+      <w:pPr>
+        <w:ind w:left="360"/>
+        <w:rPr>
+          <w:sz w:val="28"/>
+          <w:szCs w:val="28"/>
+        </w:rPr>
+      </w:pPr>
+      <w:r>
+        <w:rPr>
+          <w:sz w:val="28"/>
+          <w:szCs w:val="28"/>
+          <w:highlight w:val="lightGray"/>
+        </w:rPr>
+        <w:t>INSERT INTO livros (id, titulo, autor, conteudo) VALUES (1, 'Livro 1', 'Autor 1', 'Conteúdo 1, Conteúdo 2, Conteúdo 3');</w:t>
+      </w:r>
+    </w:p>
+    <w:p>
+      <w:pPr>
+        <w:ind w:left="360"/>
+        <w:rPr>
+          <w:sz w:val="28"/>
+          <w:szCs w:val="28"/>
+        </w:rPr>
+      </w:pPr>
+    </w:p>
+    <w:p>
+      <w:pPr>
+        <w:pStyle w:val="Ttulo1"/>
+        <w:rPr>
+          <w:b/>
+          <w:bCs/>
+          <w:sz w:val="36"/>
+          <w:szCs w:val="36"/>
+        </w:rPr>
+      </w:pPr>
+      <w:r>
+        <w:rPr>
+          <w:b/>
+          <w:bCs/>
+          <w:sz w:val="36"/>
+          <w:szCs w:val="36"/>
+        </w:rPr>
+        <w:t>Data e Hora</w:t>
+      </w:r>
+    </w:p>
+    <w:p>
+      <w:r>
+        <w:t>Os tipos de dados data e hora são usados para armazenar valores de data e hora.</w:t>
+      </w:r>
+    </w:p>
+    <w:p>
+      <w:pPr>
+        <w:pStyle w:val="PargrafodaLista"/>
+        <w:numPr>
+          <w:ilvl w:val="0"/>
+          <w:numId w:val="49"/>
+        </w:numPr>
+      </w:pPr>
+      <w:r>
+        <w:rPr>
+          <w:b/>
+          <w:bCs/>
+        </w:rPr>
+        <w:t>DATE</w:t>
+      </w:r>
+      <w:r>
+        <w:t xml:space="preserve"> – Usados para armazenar apenas a data sem a hora.</w:t>
+      </w:r>
+    </w:p>
+    <w:p>
+      <w:pPr>
+        <w:rPr>
+          <w:sz w:val="28"/>
+          <w:szCs w:val="28"/>
+        </w:rPr>
+      </w:pPr>
+      <w:r>
+        <w:rPr>
+          <w:sz w:val="28"/>
+          <w:szCs w:val="28"/>
+          <w:highlight w:val="lightGray"/>
+        </w:rPr>
+        <w:t>INSERT INTO meus_valores (data) VALUES ('2022-03-14');</w:t>
+      </w:r>
+    </w:p>
+    <w:p>
+      <w:pPr>
+        <w:rPr>
+          <w:sz w:val="28"/>
+          <w:szCs w:val="28"/>
+        </w:rPr>
+      </w:pPr>
+    </w:p>
+    <w:p>
+      <w:pPr>
+        <w:pStyle w:val="PargrafodaLista"/>
+        <w:numPr>
+          <w:ilvl w:val="0"/>
+          <w:numId w:val="49"/>
+        </w:numPr>
+      </w:pPr>
+      <w:r>
+        <w:rPr>
+          <w:b/>
+          <w:bCs/>
+        </w:rPr>
+        <w:t>TIME</w:t>
+      </w:r>
+      <w:r>
+        <w:t xml:space="preserve"> – Utilizado para armazenar apenas a hora sem a data.</w:t>
+      </w:r>
+    </w:p>
+    <w:p>
+      <w:pPr>
+        <w:rPr>
+          <w:sz w:val="28"/>
+          <w:szCs w:val="28"/>
+        </w:rPr>
+      </w:pPr>
+      <w:r>
+        <w:rPr>
+          <w:sz w:val="28"/>
+          <w:szCs w:val="28"/>
+          <w:highlight w:val="lightGray"/>
+        </w:rPr>
+        <w:t>INSERT INTO meus_valores (hora) VALUES ('13:30:00');</w:t>
+      </w:r>
+    </w:p>
+    <w:p>
+      <w:pPr>
+        <w:rPr>
+          <w:sz w:val="28"/>
+          <w:szCs w:val="28"/>
+        </w:rPr>
+      </w:pPr>
+    </w:p>
+    <w:p>
+      <w:pPr>
+        <w:pStyle w:val="PargrafodaLista"/>
+        <w:numPr>
+          <w:ilvl w:val="0"/>
+          <w:numId w:val="49"/>
+        </w:numPr>
+      </w:pPr>
+      <w:r>
+        <w:rPr>
+          <w:b/>
+          <w:bCs/>
+        </w:rPr>
+        <w:t>DATETIME</w:t>
+      </w:r>
+      <w:r>
+        <w:t xml:space="preserve"> – Utiliza-se o tipo de dados DATETIME para armazenar data e hora juntos.</w:t>
+      </w:r>
+    </w:p>
+    <w:p>
+      <w:pPr>
+        <w:rPr>
+          <w:sz w:val="28"/>
+          <w:szCs w:val="28"/>
+        </w:rPr>
+      </w:pPr>
+      <w:r>
+        <w:rPr>
+          <w:sz w:val="28"/>
+          <w:szCs w:val="28"/>
+          <w:highlight w:val="lightGray"/>
+        </w:rPr>
+        <w:t>INSERT INTO meus_valores (data_hora) VALUES ('2022-03-14 13:30:00');</w:t>
+      </w:r>
+    </w:p>
+    <w:p>
+      <w:pPr>
+        <w:rPr>
+          <w:sz w:val="28"/>
+          <w:szCs w:val="28"/>
+        </w:rPr>
+      </w:pPr>
+    </w:p>
+    <w:p>
+      <w:pPr>
+        <w:pStyle w:val="PargrafodaLista"/>
+        <w:numPr>
+          <w:ilvl w:val="0"/>
+          <w:numId w:val="49"/>
+        </w:numPr>
+        <w:rPr>
+          <w:sz w:val="24"/>
+          <w:szCs w:val="24"/>
+        </w:rPr>
       </w:pPr>
       <w:r>
         <w:rPr>
@@ -1043,10 +1926,64 @@
           <w:sz w:val="24"/>
           <w:szCs w:val="24"/>
         </w:rPr>
-        <w:t>Atomicidade</w:t>
-      </w:r>
-      <w:r>
-        <w:t>: Cada passo de uma transação, podendo ser a leitura, gravação, atualização ou a exclusão dos dados é tratada como uma única unidade. Ou seja, ou todas as instruções são executadas ou nenhuma acontece. A vantagem dessa propriedade é que ela evita perda ou a corrupção dos dados.</w:t>
+        <w:t>TIMESTAMP</w:t>
+      </w:r>
+      <w:r>
+        <w:rPr>
+          <w:sz w:val="24"/>
+          <w:szCs w:val="24"/>
+        </w:rPr>
+        <w:t xml:space="preserve"> – Ele é semelhante ao tipo DATETIME, mas inclui a precisão do segundo.</w:t>
+      </w:r>
+    </w:p>
+    <w:p>
+      <w:pPr>
+        <w:rPr>
+          <w:sz w:val="28"/>
+          <w:szCs w:val="28"/>
+        </w:rPr>
+      </w:pPr>
+      <w:r>
+        <w:rPr>
+          <w:sz w:val="28"/>
+          <w:szCs w:val="28"/>
+          <w:highlight w:val="lightGray"/>
+        </w:rPr>
+        <w:lastRenderedPageBreak/>
+        <w:t>INSERT INTO meus_valores (data_hora_segundos) VALUES ('2022-03-14 13:30:00');</w:t>
+      </w:r>
+    </w:p>
+    <w:p>
+      <w:pPr>
+        <w:rPr>
+          <w:sz w:val="28"/>
+          <w:szCs w:val="28"/>
+        </w:rPr>
+      </w:pPr>
+    </w:p>
+    <w:p>
+      <w:pPr>
+        <w:pStyle w:val="Ttulo1"/>
+        <w:rPr>
+          <w:b/>
+          <w:bCs/>
+          <w:sz w:val="36"/>
+          <w:szCs w:val="36"/>
+        </w:rPr>
+      </w:pPr>
+      <w:r>
+        <w:rPr>
+          <w:b/>
+          <w:bCs/>
+          <w:sz w:val="36"/>
+          <w:szCs w:val="36"/>
+        </w:rPr>
+        <w:t>Binários</w:t>
+      </w:r>
+    </w:p>
+    <w:p>
+      <w:r>
+        <w:t>O MySQL suporta vários tipos de dados binários, cada um com as suas próprias características e utilidades.</w:t>
       </w:r>
     </w:p>
     <w:p>
@@ -1054,72 +1991,206 @@
         <w:pStyle w:val="PargrafodaLista"/>
         <w:numPr>
           <w:ilvl w:val="0"/>
-          <w:numId w:val="42"/>
+          <w:numId w:val="50"/>
         </w:numPr>
       </w:pPr>
       <w:r>
-        <w:rPr>
-          <w:b/>
-          <w:bCs/>
-          <w:sz w:val="24"/>
-          <w:szCs w:val="24"/>
-        </w:rPr>
-        <w:t>Consistência</w:t>
-      </w:r>
-      <w:r>
-        <w:t>: Essa propriedade garante que as transações modifiquem apenas as tabelas de forma predefinida e previsíveis. A vantagem da consistência transacional é que ela mantém as tabelas consistentes em caso de alguma corrupção de dados ou possíveis erros, evitando resultados de execução não intencionais.</w:t>
-      </w:r>
+        <w:t>BIT – É um tipo binário simples que pode conter um único valor de 0 ou 1.</w:t>
+      </w:r>
+    </w:p>
+    <w:p>
+      <w:pPr>
+        <w:rPr>
+          <w:sz w:val="28"/>
+          <w:szCs w:val="28"/>
+          <w:highlight w:val="lightGray"/>
+        </w:rPr>
+      </w:pPr>
+      <w:r>
+        <w:rPr>
+          <w:sz w:val="28"/>
+          <w:szCs w:val="28"/>
+          <w:highlight w:val="lightGray"/>
+        </w:rPr>
+        <w:t xml:space="preserve">CREATE TABLE pessoas ( </w:t>
+      </w:r>
+    </w:p>
+    <w:p>
+      <w:pPr>
+        <w:ind w:firstLine="708"/>
+        <w:rPr>
+          <w:sz w:val="28"/>
+          <w:szCs w:val="28"/>
+          <w:highlight w:val="lightGray"/>
+        </w:rPr>
+      </w:pPr>
+      <w:r>
+        <w:rPr>
+          <w:sz w:val="28"/>
+          <w:szCs w:val="28"/>
+          <w:highlight w:val="lightGray"/>
+        </w:rPr>
+        <w:t xml:space="preserve">id INT PRIMARY KEY, </w:t>
+      </w:r>
+    </w:p>
+    <w:p>
+      <w:pPr>
+        <w:ind w:firstLine="708"/>
+        <w:rPr>
+          <w:sz w:val="28"/>
+          <w:szCs w:val="28"/>
+          <w:highlight w:val="lightGray"/>
+        </w:rPr>
+      </w:pPr>
+      <w:r>
+        <w:rPr>
+          <w:sz w:val="28"/>
+          <w:szCs w:val="28"/>
+          <w:highlight w:val="lightGray"/>
+        </w:rPr>
+        <w:t>sexo BIT</w:t>
+      </w:r>
+    </w:p>
+    <w:p>
+      <w:pPr>
+        <w:rPr>
+          <w:sz w:val="28"/>
+          <w:szCs w:val="28"/>
+        </w:rPr>
+      </w:pPr>
+      <w:r>
+        <w:rPr>
+          <w:sz w:val="28"/>
+          <w:szCs w:val="28"/>
+          <w:highlight w:val="lightGray"/>
+        </w:rPr>
+        <w:t>);</w:t>
+      </w:r>
+      <w:r>
+        <w:rPr>
+          <w:sz w:val="28"/>
+          <w:szCs w:val="28"/>
+        </w:rPr>
+        <w:t xml:space="preserve"> </w:t>
+      </w:r>
+    </w:p>
+    <w:p>
+      <w:r>
+        <w:t>INSERT INTO pessoas (id, sexo) VALUES (1, 1);</w:t>
+      </w:r>
+    </w:p>
+    <w:p>
+      <w:pPr>
+        <w:rPr>
+          <w:sz w:val="28"/>
+          <w:szCs w:val="28"/>
+        </w:rPr>
+      </w:pPr>
+    </w:p>
+    <w:p>
+      <w:pPr>
+        <w:rPr>
+          <w:sz w:val="28"/>
+          <w:szCs w:val="28"/>
+        </w:rPr>
+      </w:pPr>
     </w:p>
     <w:p>
       <w:pPr>
         <w:pStyle w:val="PargrafodaLista"/>
         <w:numPr>
           <w:ilvl w:val="0"/>
-          <w:numId w:val="42"/>
+          <w:numId w:val="50"/>
         </w:numPr>
-      </w:pPr>
-      <w:r>
-        <w:rPr>
-          <w:b/>
-          <w:bCs/>
-          <w:sz w:val="24"/>
-          <w:szCs w:val="24"/>
-        </w:rPr>
-        <w:t>Isolamento</w:t>
-      </w:r>
-      <w:r>
-        <w:t>: Permite que diferentes usuários leiam e gravem a mesma tabela ao memo tempo, já que as transações são isoladas para que elas não interfiram ou afetes umas as outras. Nesse caso, cada solicitação é tratada como se estivesse ocorrendo de maneira independente, mesmo que estejam sendo executadas simultaneamente.</w:t>
-      </w:r>
-    </w:p>
-    <w:p>
-      <w:pPr>
-        <w:pStyle w:val="PargrafodaLista"/>
-        <w:numPr>
-          <w:ilvl w:val="0"/>
-          <w:numId w:val="42"/>
-        </w:numPr>
-      </w:pPr>
-      <w:r>
-        <w:rPr>
-          <w:b/>
-          <w:bCs/>
-          <w:sz w:val="24"/>
-          <w:szCs w:val="24"/>
-        </w:rPr>
-        <w:t>Durabilidade</w:t>
-      </w:r>
-      <w:r>
-        <w:t>: Essa propriedade garante que as alterações de dados que são feitas por transações executadas com sucesso sejam preservadas, mesmo que aconteça alguma falha no sistema, garantindo a durabilidade e qualidade do banco.</w:t>
-      </w:r>
-    </w:p>
-    <w:p>
-      <w:pPr>
-        <w:pStyle w:val="PargrafodaLista"/>
-        <w:numPr>
-          <w:ilvl w:val="0"/>
-          <w:numId w:val="42"/>
-        </w:numPr>
-      </w:pPr>
+        <w:rPr>
+          <w:sz w:val="28"/>
+          <w:szCs w:val="28"/>
+        </w:rPr>
+      </w:pPr>
+      <w:r>
+        <w:rPr>
+          <w:sz w:val="28"/>
+          <w:szCs w:val="28"/>
+        </w:rPr>
+        <w:t>BITMAP – Ele é um tipo de dado binário mais complexo que permite armazenar vários valores de bits em uma única coluna.</w:t>
+      </w:r>
+    </w:p>
+    <w:p>
+      <w:pPr>
+        <w:rPr>
+          <w:sz w:val="28"/>
+          <w:szCs w:val="28"/>
+        </w:rPr>
+      </w:pPr>
+      <w:r>
+        <w:rPr>
+          <w:sz w:val="28"/>
+          <w:szCs w:val="28"/>
+        </w:rPr>
+        <w:t xml:space="preserve">CREATE TABLE pessoas ( </w:t>
+      </w:r>
+    </w:p>
+    <w:p>
+      <w:pPr>
+        <w:ind w:firstLine="708"/>
+        <w:rPr>
+          <w:sz w:val="28"/>
+          <w:szCs w:val="28"/>
+        </w:rPr>
+      </w:pPr>
+      <w:r>
+        <w:rPr>
+          <w:sz w:val="28"/>
+          <w:szCs w:val="28"/>
+        </w:rPr>
+        <w:t xml:space="preserve">id INT PRIMARY KEY, </w:t>
+      </w:r>
+    </w:p>
+    <w:p>
+      <w:pPr>
+        <w:ind w:firstLine="708"/>
+        <w:rPr>
+          <w:sz w:val="28"/>
+          <w:szCs w:val="28"/>
+        </w:rPr>
+      </w:pPr>
+      <w:r>
+        <w:rPr>
+          <w:sz w:val="28"/>
+          <w:szCs w:val="28"/>
+        </w:rPr>
+        <w:t>hobbies BITMAP</w:t>
+      </w:r>
+    </w:p>
+    <w:p>
+      <w:pPr>
+        <w:rPr>
+          <w:sz w:val="28"/>
+          <w:szCs w:val="28"/>
+        </w:rPr>
+      </w:pPr>
+      <w:r>
+        <w:rPr>
+          <w:sz w:val="28"/>
+          <w:szCs w:val="28"/>
+        </w:rPr>
+        <w:t xml:space="preserve">); </w:t>
+      </w:r>
+    </w:p>
+    <w:p>
+      <w:pPr>
+        <w:rPr>
+          <w:sz w:val="28"/>
+          <w:szCs w:val="28"/>
+        </w:rPr>
+      </w:pPr>
+      <w:r>
+        <w:rPr>
+          <w:sz w:val="28"/>
+          <w:szCs w:val="28"/>
+        </w:rPr>
+        <w:t>INSERT INTO pessoas (id, hobbies) VALUES (1, 0b00100000);</w:t>
+      </w:r>
     </w:p>
     <w:p>
       <w:pPr>
@@ -1129,223 +2200,12 @@
           <w:szCs w:val="28"/>
         </w:rPr>
       </w:pPr>
-      <w:bookmarkStart w:id="3" w:name="_Toc205898901"/>
-      <w:r>
-        <w:rPr>
-          <w:sz w:val="28"/>
-          <w:szCs w:val="28"/>
-        </w:rPr>
-        <w:t>A importância da ACID:</w:t>
-      </w:r>
-      <w:bookmarkEnd w:id="3"/>
-    </w:p>
-    <w:p>
-      <w:r>
-        <w:t>As propriedades da ACID desempenham um papel fundamental na integridade e confiabilidade dos sistemas baseados em banco de dados. Alguns pontos que destacam essa importância são:</w:t>
-      </w:r>
-    </w:p>
-    <w:p>
-      <w:pPr>
-        <w:pStyle w:val="PargrafodaLista"/>
-        <w:numPr>
-          <w:ilvl w:val="0"/>
-          <w:numId w:val="43"/>
-        </w:numPr>
-      </w:pPr>
-      <w:r>
-        <w:rPr>
-          <w:b/>
-          <w:bCs/>
-          <w:sz w:val="24"/>
-          <w:szCs w:val="24"/>
-        </w:rPr>
-        <w:t xml:space="preserve">Integridade dos dados: </w:t>
-      </w:r>
-      <w:r>
-        <w:t>Assegura que os dados</w:t>
-      </w:r>
-      <w:r>
-        <w:t xml:space="preserve"> sejam mantidos me um estado confiável, mesmo que existam transações complexas ou situações de erro. </w:t>
-      </w:r>
-    </w:p>
-    <w:p>
-      <w:pPr>
-        <w:pStyle w:val="PargrafodaLista"/>
-        <w:numPr>
-          <w:ilvl w:val="0"/>
-          <w:numId w:val="43"/>
-        </w:numPr>
-        <w:rPr>
-          <w:b/>
-          <w:bCs/>
-          <w:sz w:val="24"/>
-          <w:szCs w:val="24"/>
-        </w:rPr>
-      </w:pPr>
-      <w:r>
-        <w:rPr>
-          <w:b/>
-          <w:bCs/>
-          <w:sz w:val="24"/>
-          <w:szCs w:val="24"/>
-        </w:rPr>
-        <w:t>Operações simultâneas seguras:</w:t>
-      </w:r>
-      <w:r>
-        <w:rPr>
-          <w:b/>
-          <w:bCs/>
-          <w:sz w:val="24"/>
-          <w:szCs w:val="24"/>
-        </w:rPr>
-        <w:t xml:space="preserve"> </w:t>
-      </w:r>
-      <w:r>
-        <w:t>Nos sistemas que existe alta ocorrência,</w:t>
-      </w:r>
-      <w:r>
-        <w:t xml:space="preserve"> como as redes sociais e marketplaces, as propriedades de isolamento do ACID evitam que as transações que acontecem de forma simultânea causem corrupção ou inconsistência nos dados.</w:t>
-      </w:r>
-    </w:p>
-    <w:p>
-      <w:pPr>
-        <w:pStyle w:val="PargrafodaLista"/>
-        <w:numPr>
-          <w:ilvl w:val="0"/>
-          <w:numId w:val="43"/>
-        </w:numPr>
-        <w:rPr>
-          <w:b/>
-          <w:bCs/>
-          <w:sz w:val="24"/>
-          <w:szCs w:val="24"/>
-        </w:rPr>
-      </w:pPr>
-      <w:r>
-        <w:rPr>
-          <w:b/>
-          <w:bCs/>
-          <w:sz w:val="24"/>
-          <w:szCs w:val="24"/>
-        </w:rPr>
-        <w:t>Confiabilidade para os clientes:</w:t>
-      </w:r>
-      <w:r>
-        <w:rPr>
-          <w:b/>
-          <w:bCs/>
-          <w:sz w:val="24"/>
-          <w:szCs w:val="24"/>
-        </w:rPr>
-        <w:t xml:space="preserve"> </w:t>
-      </w:r>
-      <w:r>
-        <w:t xml:space="preserve">O </w:t>
-      </w:r>
-      <w:r>
-        <w:t>cumprimento do ACID reforça a confiança dos usuários nas plataformas/sistemas digitais, garantindo que ações como pagamento, registro ou atualizações sejam executas da maneira correta.</w:t>
-      </w:r>
-    </w:p>
-    <w:p>
-      <w:pPr>
-        <w:pStyle w:val="PargrafodaLista"/>
-        <w:numPr>
-          <w:ilvl w:val="0"/>
-          <w:numId w:val="43"/>
-        </w:numPr>
-      </w:pPr>
-      <w:r>
-        <w:rPr>
-          <w:b/>
-          <w:bCs/>
-          <w:sz w:val="24"/>
-          <w:szCs w:val="24"/>
-        </w:rPr>
-        <w:t xml:space="preserve">Recuperação de falhas: </w:t>
-      </w:r>
-      <w:r>
-        <w:t>Quando se é aplicado os princípios de durabilidade e atomicidade, os sistemas podem se recuperar rapidamente de falhas, sem que os dados sejam perdidos.</w:t>
-      </w:r>
-    </w:p>
-    <w:p>
-      <w:pPr>
-        <w:pStyle w:val="PargrafodaLista"/>
-      </w:pPr>
-    </w:p>
-    <w:p>
-      <w:pPr>
-        <w:pStyle w:val="PargrafodaLista"/>
-        <w:jc w:val="center"/>
-      </w:pPr>
-      <w:r>
-        <w:rPr>
-          <w:noProof/>
-        </w:rPr>
-        <w:drawing>
-          <wp:inline distT="0" distB="0" distL="0" distR="0" wp14:anchorId="57976A40" wp14:editId="14CEA5E7">
-            <wp:extent cx="4397071" cy="1761518"/>
-            <wp:effectExtent l="0" t="0" r="3810" b="0"/>
-            <wp:docPr id="1048496974" name="Imagem 1" descr="Figura 2 - Mapa Mental das Propriedades das Transações."/>
-            <wp:cNvGraphicFramePr>
-              <a:graphicFrameLocks xmlns:a="http://schemas.openxmlformats.org/drawingml/2006/main" noChangeAspect="1"/>
-            </wp:cNvGraphicFramePr>
-            <a:graphic xmlns:a="http://schemas.openxmlformats.org/drawingml/2006/main">
-              <a:graphicData uri="http://schemas.openxmlformats.org/drawingml/2006/picture">
-                <pic:pic xmlns:pic="http://schemas.openxmlformats.org/drawingml/2006/picture">
-                  <pic:nvPicPr>
-                    <pic:cNvPr id="0" name="Picture 1" descr="Figura 2 - Mapa Mental das Propriedades das Transações."/>
-                    <pic:cNvPicPr>
-                      <a:picLocks noChangeAspect="1" noChangeArrowheads="1"/>
-                    </pic:cNvPicPr>
-                  </pic:nvPicPr>
-                  <pic:blipFill>
-                    <a:blip r:embed="rId13">
-                      <a:extLst>
-                        <a:ext uri="{28A0092B-C50C-407E-A947-70E740481C1C}">
-                          <a14:useLocalDpi xmlns:a14="http://schemas.microsoft.com/office/drawing/2010/main" val="0"/>
-                        </a:ext>
-                      </a:extLst>
-                    </a:blip>
-                    <a:srcRect/>
-                    <a:stretch>
-                      <a:fillRect/>
-                    </a:stretch>
-                  </pic:blipFill>
-                  <pic:spPr bwMode="auto">
-                    <a:xfrm>
-                      <a:off x="0" y="0"/>
-                      <a:ext cx="4399245" cy="1762389"/>
-                    </a:xfrm>
-                    <a:prstGeom prst="rect">
-                      <a:avLst/>
-                    </a:prstGeom>
-                    <a:noFill/>
-                    <a:ln>
-                      <a:noFill/>
-                    </a:ln>
-                  </pic:spPr>
-                </pic:pic>
-              </a:graphicData>
-            </a:graphic>
-          </wp:inline>
-        </w:drawing>
-      </w:r>
-    </w:p>
-    <w:p>
-      <w:pPr>
-        <w:pStyle w:val="Ttulo1"/>
-        <w:rPr>
-          <w:sz w:val="28"/>
-          <w:szCs w:val="28"/>
-        </w:rPr>
-      </w:pPr>
-      <w:bookmarkStart w:id="4" w:name="_Toc205898902"/>
-      <w:r>
-        <w:rPr>
-          <w:sz w:val="28"/>
-          <w:szCs w:val="28"/>
-        </w:rPr>
-        <w:lastRenderedPageBreak/>
+      <w:bookmarkStart w:id="0" w:name="_Toc205898902"/>
+      <w:r>
+        <w:rPr>
+          <w:sz w:val="28"/>
+          <w:szCs w:val="28"/>
+        </w:rPr>
         <w:t>Referências bibliográficas</w:t>
       </w:r>
       <w:r>
@@ -1355,7 +2215,7 @@
         </w:rPr>
         <w:t>:</w:t>
       </w:r>
-      <w:bookmarkEnd w:id="4"/>
+      <w:bookmarkEnd w:id="0"/>
     </w:p>
     <w:p>
       <w:pPr>
@@ -1498,7 +2358,7 @@
         </w:rPr>
         <w:t> </w:t>
       </w:r>
-      <w:hyperlink r:id="rId14" w:history="1">
+      <w:hyperlink r:id="rId12" w:history="1">
         <w:r>
           <w:rPr>
             <w:rStyle w:val="Hyperlink"/>
@@ -1550,6 +2410,7 @@
         <w:rPr>
           <w:rFonts w:ascii="Arial" w:hAnsi="Arial" w:cs="Arial"/>
         </w:rPr>
+        <w:lastRenderedPageBreak/>
         <w:t>Disponível</w:t>
       </w:r>
       <w:r>
@@ -1579,7 +2440,7 @@
         </w:rPr>
         <w:t> </w:t>
       </w:r>
-      <w:hyperlink r:id="rId15" w:history="1">
+      <w:hyperlink r:id="rId13" w:history="1">
         <w:r>
           <w:rPr>
             <w:rStyle w:val="Hyperlink"/>
@@ -1636,7 +2497,7 @@
         </w:rPr>
         <w:t xml:space="preserve"> </w:t>
       </w:r>
-      <w:hyperlink r:id="rId16" w:history="1">
+      <w:hyperlink r:id="rId14" w:history="1">
         <w:r>
           <w:rPr>
             <w:rStyle w:val="Hyperlink"/>
@@ -1669,7 +2530,7 @@
       <w:r>
         <w:t xml:space="preserve">Disponível em: </w:t>
       </w:r>
-      <w:hyperlink r:id="rId17" w:history="1">
+      <w:hyperlink r:id="rId15" w:history="1">
         <w:r>
           <w:rPr>
             <w:rStyle w:val="Hyperlink"/>
@@ -1680,8 +2541,8 @@
     </w:p>
     <w:p/>
     <w:sectPr>
-      <w:headerReference w:type="default" r:id="rId18"/>
-      <w:footerReference w:type="default" r:id="rId19"/>
+      <w:headerReference w:type="default" r:id="rId16"/>
+      <w:footerReference w:type="default" r:id="rId17"/>
       <w:pgSz w:w="11906" w:h="16838"/>
       <w:pgMar w:top="1417" w:right="1701" w:bottom="1417" w:left="1701" w:header="708" w:footer="708" w:gutter="0"/>
       <w:cols w:space="708"/>
@@ -1837,13 +2698,19 @@
           <w:r>
             <w:rPr>
               <w:rFonts w:ascii="Arial" w:hAnsi="Arial" w:cs="Arial"/>
+            </w:rPr>
+            <w:t xml:space="preserve"> </w:t>
+          </w:r>
+          <w:r>
+            <w:rPr>
+              <w:rFonts w:ascii="Arial" w:hAnsi="Arial" w:cs="Arial"/>
               <w:noProof/>
             </w:rPr>
             <w:drawing>
-              <wp:inline distT="0" distB="0" distL="0" distR="0" wp14:anchorId="551E196E" wp14:editId="55AF676D">
-                <wp:extent cx="295275" cy="295275"/>
-                <wp:effectExtent l="0" t="0" r="9525" b="9525"/>
-                <wp:docPr id="1763920267" name="Imagem 2"/>
+              <wp:inline distT="0" distB="0" distL="0" distR="0" wp14:anchorId="6363B466" wp14:editId="0EE1287B">
+                <wp:extent cx="556591" cy="556591"/>
+                <wp:effectExtent l="0" t="0" r="0" b="0"/>
+                <wp:docPr id="176086137" name="Imagem 3" descr="Ícone&#10;&#10;O conteúdo gerado por IA pode estar incorreto."/>
                 <wp:cNvGraphicFramePr>
                   <a:graphicFrameLocks xmlns:a="http://schemas.openxmlformats.org/drawingml/2006/main" noChangeAspect="1"/>
                 </wp:cNvGraphicFramePr>
@@ -1851,7 +2718,7 @@
                   <a:graphicData uri="http://schemas.openxmlformats.org/drawingml/2006/picture">
                     <pic:pic xmlns:pic="http://schemas.openxmlformats.org/drawingml/2006/picture">
                       <pic:nvPicPr>
-                        <pic:cNvPr id="1763920267" name="Imagem 1763920267"/>
+                        <pic:cNvPr id="176086137" name="Imagem 3" descr="Ícone&#10;&#10;O conteúdo gerado por IA pode estar incorreto."/>
                         <pic:cNvPicPr/>
                       </pic:nvPicPr>
                       <pic:blipFill>
@@ -1869,7 +2736,7 @@
                       <pic:spPr>
                         <a:xfrm>
                           <a:off x="0" y="0"/>
-                          <a:ext cx="295278" cy="295278"/>
+                          <a:ext cx="573151" cy="573151"/>
                         </a:xfrm>
                         <a:prstGeom prst="rect">
                           <a:avLst/>
@@ -1880,12 +2747,6 @@
                 </a:graphic>
               </wp:inline>
             </w:drawing>
-          </w:r>
-          <w:r>
-            <w:rPr>
-              <w:rFonts w:ascii="Arial" w:hAnsi="Arial" w:cs="Arial"/>
-            </w:rPr>
-            <w:t xml:space="preserve"> </w:t>
           </w:r>
         </w:p>
       </w:tc>
@@ -2056,6 +2917,97 @@
     </w:lvl>
   </w:abstractNum>
   <w:abstractNum w:abstractNumId="1" w15:restartNumberingAfterBreak="0">
+    <w:nsid w:val="016E08FF"/>
+    <w:multiLevelType w:val="hybridMultilevel"/>
+    <w:tmpl w:val="01D6AB7A"/>
+    <w:lvl w:ilvl="0" w:tplc="DB64327E">
+      <w:start w:val="1"/>
+      <w:numFmt w:val="decimal"/>
+      <w:lvlText w:val="%1."/>
+      <w:lvlJc w:val="left"/>
+      <w:pPr>
+        <w:ind w:left="720" w:hanging="360"/>
+      </w:pPr>
+      <w:rPr>
+        <w:rFonts w:hint="default"/>
+        <w:sz w:val="22"/>
+        <w:szCs w:val="22"/>
+      </w:rPr>
+    </w:lvl>
+    <w:lvl w:ilvl="1" w:tplc="04160019" w:tentative="1">
+      <w:start w:val="1"/>
+      <w:numFmt w:val="lowerLetter"/>
+      <w:lvlText w:val="%2."/>
+      <w:lvlJc w:val="left"/>
+      <w:pPr>
+        <w:ind w:left="1440" w:hanging="360"/>
+      </w:pPr>
+    </w:lvl>
+    <w:lvl w:ilvl="2" w:tplc="0416001B" w:tentative="1">
+      <w:start w:val="1"/>
+      <w:numFmt w:val="lowerRoman"/>
+      <w:lvlText w:val="%3."/>
+      <w:lvlJc w:val="right"/>
+      <w:pPr>
+        <w:ind w:left="2160" w:hanging="180"/>
+      </w:pPr>
+    </w:lvl>
+    <w:lvl w:ilvl="3" w:tplc="0416000F" w:tentative="1">
+      <w:start w:val="1"/>
+      <w:numFmt w:val="decimal"/>
+      <w:lvlText w:val="%4."/>
+      <w:lvlJc w:val="left"/>
+      <w:pPr>
+        <w:ind w:left="2880" w:hanging="360"/>
+      </w:pPr>
+    </w:lvl>
+    <w:lvl w:ilvl="4" w:tplc="04160019" w:tentative="1">
+      <w:start w:val="1"/>
+      <w:numFmt w:val="lowerLetter"/>
+      <w:lvlText w:val="%5."/>
+      <w:lvlJc w:val="left"/>
+      <w:pPr>
+        <w:ind w:left="3600" w:hanging="360"/>
+      </w:pPr>
+    </w:lvl>
+    <w:lvl w:ilvl="5" w:tplc="0416001B" w:tentative="1">
+      <w:start w:val="1"/>
+      <w:numFmt w:val="lowerRoman"/>
+      <w:lvlText w:val="%6."/>
+      <w:lvlJc w:val="right"/>
+      <w:pPr>
+        <w:ind w:left="4320" w:hanging="180"/>
+      </w:pPr>
+    </w:lvl>
+    <w:lvl w:ilvl="6" w:tplc="0416000F" w:tentative="1">
+      <w:start w:val="1"/>
+      <w:numFmt w:val="decimal"/>
+      <w:lvlText w:val="%7."/>
+      <w:lvlJc w:val="left"/>
+      <w:pPr>
+        <w:ind w:left="5040" w:hanging="360"/>
+      </w:pPr>
+    </w:lvl>
+    <w:lvl w:ilvl="7" w:tplc="04160019" w:tentative="1">
+      <w:start w:val="1"/>
+      <w:numFmt w:val="lowerLetter"/>
+      <w:lvlText w:val="%8."/>
+      <w:lvlJc w:val="left"/>
+      <w:pPr>
+        <w:ind w:left="5760" w:hanging="360"/>
+      </w:pPr>
+    </w:lvl>
+    <w:lvl w:ilvl="8" w:tplc="0416001B" w:tentative="1">
+      <w:start w:val="1"/>
+      <w:numFmt w:val="lowerRoman"/>
+      <w:lvlText w:val="%9."/>
+      <w:lvlJc w:val="right"/>
+      <w:pPr>
+        <w:ind w:left="6480" w:hanging="180"/>
+      </w:pPr>
+    </w:lvl>
+  </w:abstractNum>
+  <w:abstractNum w:abstractNumId="2" w15:restartNumberingAfterBreak="0">
     <w:nsid w:val="0A076D1D"/>
     <w:multiLevelType w:val="hybridMultilevel"/>
     <w:tmpl w:val="7C70383C"/>
@@ -2168,7 +3120,7 @@
       </w:rPr>
     </w:lvl>
   </w:abstractNum>
-  <w:abstractNum w:abstractNumId="2" w15:restartNumberingAfterBreak="0">
+  <w:abstractNum w:abstractNumId="3" w15:restartNumberingAfterBreak="0">
     <w:nsid w:val="0B2D6F9C"/>
     <w:multiLevelType w:val="hybridMultilevel"/>
     <w:tmpl w:val="EADA56EE"/>
@@ -2281,7 +3233,7 @@
       </w:rPr>
     </w:lvl>
   </w:abstractNum>
-  <w:abstractNum w:abstractNumId="3" w15:restartNumberingAfterBreak="0">
+  <w:abstractNum w:abstractNumId="4" w15:restartNumberingAfterBreak="0">
     <w:nsid w:val="15021D0A"/>
     <w:multiLevelType w:val="hybridMultilevel"/>
     <w:tmpl w:val="A41663FC"/>
@@ -2394,7 +3346,7 @@
       </w:rPr>
     </w:lvl>
   </w:abstractNum>
-  <w:abstractNum w:abstractNumId="4" w15:restartNumberingAfterBreak="0">
+  <w:abstractNum w:abstractNumId="5" w15:restartNumberingAfterBreak="0">
     <w:nsid w:val="16C077C7"/>
     <w:multiLevelType w:val="multilevel"/>
     <w:tmpl w:val="CFBE2E1E"/>
@@ -2543,7 +3495,7 @@
       </w:rPr>
     </w:lvl>
   </w:abstractNum>
-  <w:abstractNum w:abstractNumId="5" w15:restartNumberingAfterBreak="0">
+  <w:abstractNum w:abstractNumId="6" w15:restartNumberingAfterBreak="0">
     <w:nsid w:val="1A6C62F0"/>
     <w:multiLevelType w:val="hybridMultilevel"/>
     <w:tmpl w:val="A8CE5330"/>
@@ -2629,7 +3581,7 @@
       </w:pPr>
     </w:lvl>
   </w:abstractNum>
-  <w:abstractNum w:abstractNumId="6" w15:restartNumberingAfterBreak="0">
+  <w:abstractNum w:abstractNumId="7" w15:restartNumberingAfterBreak="0">
     <w:nsid w:val="1B942B79"/>
     <w:multiLevelType w:val="hybridMultilevel"/>
     <w:tmpl w:val="F43A0212"/>
@@ -2742,7 +3694,7 @@
       </w:rPr>
     </w:lvl>
   </w:abstractNum>
-  <w:abstractNum w:abstractNumId="7" w15:restartNumberingAfterBreak="0">
+  <w:abstractNum w:abstractNumId="8" w15:restartNumberingAfterBreak="0">
     <w:nsid w:val="1BF95410"/>
     <w:multiLevelType w:val="multilevel"/>
     <w:tmpl w:val="6A04B9EA"/>
@@ -2887,7 +3839,98 @@
       </w:rPr>
     </w:lvl>
   </w:abstractNum>
-  <w:abstractNum w:abstractNumId="8" w15:restartNumberingAfterBreak="0">
+  <w:abstractNum w:abstractNumId="9" w15:restartNumberingAfterBreak="0">
+    <w:nsid w:val="1E6B208A"/>
+    <w:multiLevelType w:val="hybridMultilevel"/>
+    <w:tmpl w:val="261EC5FA"/>
+    <w:lvl w:ilvl="0" w:tplc="9D543FC6">
+      <w:start w:val="1"/>
+      <w:numFmt w:val="decimal"/>
+      <w:lvlText w:val="%1."/>
+      <w:lvlJc w:val="left"/>
+      <w:pPr>
+        <w:ind w:left="720" w:hanging="360"/>
+      </w:pPr>
+      <w:rPr>
+        <w:rFonts w:hint="default"/>
+        <w:sz w:val="22"/>
+        <w:szCs w:val="22"/>
+      </w:rPr>
+    </w:lvl>
+    <w:lvl w:ilvl="1" w:tplc="04160019" w:tentative="1">
+      <w:start w:val="1"/>
+      <w:numFmt w:val="lowerLetter"/>
+      <w:lvlText w:val="%2."/>
+      <w:lvlJc w:val="left"/>
+      <w:pPr>
+        <w:ind w:left="1440" w:hanging="360"/>
+      </w:pPr>
+    </w:lvl>
+    <w:lvl w:ilvl="2" w:tplc="0416001B" w:tentative="1">
+      <w:start w:val="1"/>
+      <w:numFmt w:val="lowerRoman"/>
+      <w:lvlText w:val="%3."/>
+      <w:lvlJc w:val="right"/>
+      <w:pPr>
+        <w:ind w:left="2160" w:hanging="180"/>
+      </w:pPr>
+    </w:lvl>
+    <w:lvl w:ilvl="3" w:tplc="0416000F" w:tentative="1">
+      <w:start w:val="1"/>
+      <w:numFmt w:val="decimal"/>
+      <w:lvlText w:val="%4."/>
+      <w:lvlJc w:val="left"/>
+      <w:pPr>
+        <w:ind w:left="2880" w:hanging="360"/>
+      </w:pPr>
+    </w:lvl>
+    <w:lvl w:ilvl="4" w:tplc="04160019" w:tentative="1">
+      <w:start w:val="1"/>
+      <w:numFmt w:val="lowerLetter"/>
+      <w:lvlText w:val="%5."/>
+      <w:lvlJc w:val="left"/>
+      <w:pPr>
+        <w:ind w:left="3600" w:hanging="360"/>
+      </w:pPr>
+    </w:lvl>
+    <w:lvl w:ilvl="5" w:tplc="0416001B" w:tentative="1">
+      <w:start w:val="1"/>
+      <w:numFmt w:val="lowerRoman"/>
+      <w:lvlText w:val="%6."/>
+      <w:lvlJc w:val="right"/>
+      <w:pPr>
+        <w:ind w:left="4320" w:hanging="180"/>
+      </w:pPr>
+    </w:lvl>
+    <w:lvl w:ilvl="6" w:tplc="0416000F" w:tentative="1">
+      <w:start w:val="1"/>
+      <w:numFmt w:val="decimal"/>
+      <w:lvlText w:val="%7."/>
+      <w:lvlJc w:val="left"/>
+      <w:pPr>
+        <w:ind w:left="5040" w:hanging="360"/>
+      </w:pPr>
+    </w:lvl>
+    <w:lvl w:ilvl="7" w:tplc="04160019" w:tentative="1">
+      <w:start w:val="1"/>
+      <w:numFmt w:val="lowerLetter"/>
+      <w:lvlText w:val="%8."/>
+      <w:lvlJc w:val="left"/>
+      <w:pPr>
+        <w:ind w:left="5760" w:hanging="360"/>
+      </w:pPr>
+    </w:lvl>
+    <w:lvl w:ilvl="8" w:tplc="0416001B" w:tentative="1">
+      <w:start w:val="1"/>
+      <w:numFmt w:val="lowerRoman"/>
+      <w:lvlText w:val="%9."/>
+      <w:lvlJc w:val="right"/>
+      <w:pPr>
+        <w:ind w:left="6480" w:hanging="180"/>
+      </w:pPr>
+    </w:lvl>
+  </w:abstractNum>
+  <w:abstractNum w:abstractNumId="10" w15:restartNumberingAfterBreak="0">
     <w:nsid w:val="25737602"/>
     <w:multiLevelType w:val="multilevel"/>
     <w:tmpl w:val="10B4449C"/>
@@ -3032,7 +4075,7 @@
       </w:rPr>
     </w:lvl>
   </w:abstractNum>
-  <w:abstractNum w:abstractNumId="9" w15:restartNumberingAfterBreak="0">
+  <w:abstractNum w:abstractNumId="11" w15:restartNumberingAfterBreak="0">
     <w:nsid w:val="283070C2"/>
     <w:multiLevelType w:val="multilevel"/>
     <w:tmpl w:val="49906C7C"/>
@@ -3177,7 +4220,7 @@
       </w:rPr>
     </w:lvl>
   </w:abstractNum>
-  <w:abstractNum w:abstractNumId="10" w15:restartNumberingAfterBreak="0">
+  <w:abstractNum w:abstractNumId="12" w15:restartNumberingAfterBreak="0">
     <w:nsid w:val="2A855DA6"/>
     <w:multiLevelType w:val="multilevel"/>
     <w:tmpl w:val="CB82F2E6"/>
@@ -3322,7 +4365,210 @@
       </w:rPr>
     </w:lvl>
   </w:abstractNum>
-  <w:abstractNum w:abstractNumId="11" w15:restartNumberingAfterBreak="0">
+  <w:abstractNum w:abstractNumId="13" w15:restartNumberingAfterBreak="0">
+    <w:nsid w:val="2C527CE4"/>
+    <w:multiLevelType w:val="hybridMultilevel"/>
+    <w:tmpl w:val="DBE2FAD8"/>
+    <w:lvl w:ilvl="0" w:tplc="F760B4D4">
+      <w:start w:val="1"/>
+      <w:numFmt w:val="decimal"/>
+      <w:lvlText w:val="%1."/>
+      <w:lvlJc w:val="left"/>
+      <w:pPr>
+        <w:ind w:left="720" w:hanging="360"/>
+      </w:pPr>
+      <w:rPr>
+        <w:rFonts w:hint="default"/>
+        <w:sz w:val="22"/>
+      </w:rPr>
+    </w:lvl>
+    <w:lvl w:ilvl="1" w:tplc="04160019" w:tentative="1">
+      <w:start w:val="1"/>
+      <w:numFmt w:val="lowerLetter"/>
+      <w:lvlText w:val="%2."/>
+      <w:lvlJc w:val="left"/>
+      <w:pPr>
+        <w:ind w:left="1440" w:hanging="360"/>
+      </w:pPr>
+    </w:lvl>
+    <w:lvl w:ilvl="2" w:tplc="0416001B" w:tentative="1">
+      <w:start w:val="1"/>
+      <w:numFmt w:val="lowerRoman"/>
+      <w:lvlText w:val="%3."/>
+      <w:lvlJc w:val="right"/>
+      <w:pPr>
+        <w:ind w:left="2160" w:hanging="180"/>
+      </w:pPr>
+    </w:lvl>
+    <w:lvl w:ilvl="3" w:tplc="0416000F" w:tentative="1">
+      <w:start w:val="1"/>
+      <w:numFmt w:val="decimal"/>
+      <w:lvlText w:val="%4."/>
+      <w:lvlJc w:val="left"/>
+      <w:pPr>
+        <w:ind w:left="2880" w:hanging="360"/>
+      </w:pPr>
+    </w:lvl>
+    <w:lvl w:ilvl="4" w:tplc="04160019" w:tentative="1">
+      <w:start w:val="1"/>
+      <w:numFmt w:val="lowerLetter"/>
+      <w:lvlText w:val="%5."/>
+      <w:lvlJc w:val="left"/>
+      <w:pPr>
+        <w:ind w:left="3600" w:hanging="360"/>
+      </w:pPr>
+    </w:lvl>
+    <w:lvl w:ilvl="5" w:tplc="0416001B" w:tentative="1">
+      <w:start w:val="1"/>
+      <w:numFmt w:val="lowerRoman"/>
+      <w:lvlText w:val="%6."/>
+      <w:lvlJc w:val="right"/>
+      <w:pPr>
+        <w:ind w:left="4320" w:hanging="180"/>
+      </w:pPr>
+    </w:lvl>
+    <w:lvl w:ilvl="6" w:tplc="0416000F" w:tentative="1">
+      <w:start w:val="1"/>
+      <w:numFmt w:val="decimal"/>
+      <w:lvlText w:val="%7."/>
+      <w:lvlJc w:val="left"/>
+      <w:pPr>
+        <w:ind w:left="5040" w:hanging="360"/>
+      </w:pPr>
+    </w:lvl>
+    <w:lvl w:ilvl="7" w:tplc="04160019" w:tentative="1">
+      <w:start w:val="1"/>
+      <w:numFmt w:val="lowerLetter"/>
+      <w:lvlText w:val="%8."/>
+      <w:lvlJc w:val="left"/>
+      <w:pPr>
+        <w:ind w:left="5760" w:hanging="360"/>
+      </w:pPr>
+    </w:lvl>
+    <w:lvl w:ilvl="8" w:tplc="0416001B" w:tentative="1">
+      <w:start w:val="1"/>
+      <w:numFmt w:val="lowerRoman"/>
+      <w:lvlText w:val="%9."/>
+      <w:lvlJc w:val="right"/>
+      <w:pPr>
+        <w:ind w:left="6480" w:hanging="180"/>
+      </w:pPr>
+    </w:lvl>
+  </w:abstractNum>
+  <w:abstractNum w:abstractNumId="14" w15:restartNumberingAfterBreak="0">
+    <w:nsid w:val="2CD05D21"/>
+    <w:multiLevelType w:val="hybridMultilevel"/>
+    <w:tmpl w:val="87F68C40"/>
+    <w:lvl w:ilvl="0" w:tplc="0416000F">
+      <w:start w:val="1"/>
+      <w:numFmt w:val="decimal"/>
+      <w:lvlText w:val="%1."/>
+      <w:lvlJc w:val="left"/>
+      <w:pPr>
+        <w:ind w:left="720" w:hanging="360"/>
+      </w:pPr>
+      <w:rPr>
+        <w:rFonts w:hint="default"/>
+      </w:rPr>
+    </w:lvl>
+    <w:lvl w:ilvl="1" w:tplc="FFFFFFFF" w:tentative="1">
+      <w:start w:val="1"/>
+      <w:numFmt w:val="bullet"/>
+      <w:lvlText w:val="o"/>
+      <w:lvlJc w:val="left"/>
+      <w:pPr>
+        <w:ind w:left="1440" w:hanging="360"/>
+      </w:pPr>
+      <w:rPr>
+        <w:rFonts w:ascii="Courier New" w:hAnsi="Courier New" w:cs="Courier New" w:hint="default"/>
+      </w:rPr>
+    </w:lvl>
+    <w:lvl w:ilvl="2" w:tplc="FFFFFFFF" w:tentative="1">
+      <w:start w:val="1"/>
+      <w:numFmt w:val="bullet"/>
+      <w:lvlText w:val=""/>
+      <w:lvlJc w:val="left"/>
+      <w:pPr>
+        <w:ind w:left="2160" w:hanging="360"/>
+      </w:pPr>
+      <w:rPr>
+        <w:rFonts w:ascii="Wingdings" w:hAnsi="Wingdings" w:hint="default"/>
+      </w:rPr>
+    </w:lvl>
+    <w:lvl w:ilvl="3" w:tplc="FFFFFFFF" w:tentative="1">
+      <w:start w:val="1"/>
+      <w:numFmt w:val="bullet"/>
+      <w:lvlText w:val=""/>
+      <w:lvlJc w:val="left"/>
+      <w:pPr>
+        <w:ind w:left="2880" w:hanging="360"/>
+      </w:pPr>
+      <w:rPr>
+        <w:rFonts w:ascii="Symbol" w:hAnsi="Symbol" w:hint="default"/>
+      </w:rPr>
+    </w:lvl>
+    <w:lvl w:ilvl="4" w:tplc="FFFFFFFF" w:tentative="1">
+      <w:start w:val="1"/>
+      <w:numFmt w:val="bullet"/>
+      <w:lvlText w:val="o"/>
+      <w:lvlJc w:val="left"/>
+      <w:pPr>
+        <w:ind w:left="3600" w:hanging="360"/>
+      </w:pPr>
+      <w:rPr>
+        <w:rFonts w:ascii="Courier New" w:hAnsi="Courier New" w:cs="Courier New" w:hint="default"/>
+      </w:rPr>
+    </w:lvl>
+    <w:lvl w:ilvl="5" w:tplc="FFFFFFFF" w:tentative="1">
+      <w:start w:val="1"/>
+      <w:numFmt w:val="bullet"/>
+      <w:lvlText w:val=""/>
+      <w:lvlJc w:val="left"/>
+      <w:pPr>
+        <w:ind w:left="4320" w:hanging="360"/>
+      </w:pPr>
+      <w:rPr>
+        <w:rFonts w:ascii="Wingdings" w:hAnsi="Wingdings" w:hint="default"/>
+      </w:rPr>
+    </w:lvl>
+    <w:lvl w:ilvl="6" w:tplc="FFFFFFFF" w:tentative="1">
+      <w:start w:val="1"/>
+      <w:numFmt w:val="bullet"/>
+      <w:lvlText w:val=""/>
+      <w:lvlJc w:val="left"/>
+      <w:pPr>
+        <w:ind w:left="5040" w:hanging="360"/>
+      </w:pPr>
+      <w:rPr>
+        <w:rFonts w:ascii="Symbol" w:hAnsi="Symbol" w:hint="default"/>
+      </w:rPr>
+    </w:lvl>
+    <w:lvl w:ilvl="7" w:tplc="FFFFFFFF" w:tentative="1">
+      <w:start w:val="1"/>
+      <w:numFmt w:val="bullet"/>
+      <w:lvlText w:val="o"/>
+      <w:lvlJc w:val="left"/>
+      <w:pPr>
+        <w:ind w:left="5760" w:hanging="360"/>
+      </w:pPr>
+      <w:rPr>
+        <w:rFonts w:ascii="Courier New" w:hAnsi="Courier New" w:cs="Courier New" w:hint="default"/>
+      </w:rPr>
+    </w:lvl>
+    <w:lvl w:ilvl="8" w:tplc="FFFFFFFF" w:tentative="1">
+      <w:start w:val="1"/>
+      <w:numFmt w:val="bullet"/>
+      <w:lvlText w:val=""/>
+      <w:lvlJc w:val="left"/>
+      <w:pPr>
+        <w:ind w:left="6480" w:hanging="360"/>
+      </w:pPr>
+      <w:rPr>
+        <w:rFonts w:ascii="Wingdings" w:hAnsi="Wingdings" w:hint="default"/>
+      </w:rPr>
+    </w:lvl>
+  </w:abstractNum>
+  <w:abstractNum w:abstractNumId="15" w15:restartNumberingAfterBreak="0">
     <w:nsid w:val="2E3F536C"/>
     <w:multiLevelType w:val="multilevel"/>
     <w:tmpl w:val="1A906678"/>
@@ -3467,7 +4713,7 @@
       </w:rPr>
     </w:lvl>
   </w:abstractNum>
-  <w:abstractNum w:abstractNumId="12" w15:restartNumberingAfterBreak="0">
+  <w:abstractNum w:abstractNumId="16" w15:restartNumberingAfterBreak="0">
     <w:nsid w:val="359D0A73"/>
     <w:multiLevelType w:val="multilevel"/>
     <w:tmpl w:val="09741E46"/>
@@ -3612,7 +4858,7 @@
       </w:rPr>
     </w:lvl>
   </w:abstractNum>
-  <w:abstractNum w:abstractNumId="13" w15:restartNumberingAfterBreak="0">
+  <w:abstractNum w:abstractNumId="17" w15:restartNumberingAfterBreak="0">
     <w:nsid w:val="37AB4AE8"/>
     <w:multiLevelType w:val="hybridMultilevel"/>
     <w:tmpl w:val="E2965A30"/>
@@ -3698,7 +4944,7 @@
       </w:pPr>
     </w:lvl>
   </w:abstractNum>
-  <w:abstractNum w:abstractNumId="14" w15:restartNumberingAfterBreak="0">
+  <w:abstractNum w:abstractNumId="18" w15:restartNumberingAfterBreak="0">
     <w:nsid w:val="37F153C6"/>
     <w:multiLevelType w:val="hybridMultilevel"/>
     <w:tmpl w:val="571C66A0"/>
@@ -3811,7 +5057,7 @@
       </w:rPr>
     </w:lvl>
   </w:abstractNum>
-  <w:abstractNum w:abstractNumId="15" w15:restartNumberingAfterBreak="0">
+  <w:abstractNum w:abstractNumId="19" w15:restartNumberingAfterBreak="0">
     <w:nsid w:val="38152F12"/>
     <w:multiLevelType w:val="hybridMultilevel"/>
     <w:tmpl w:val="103C2E6C"/>
@@ -3897,7 +5143,7 @@
       </w:pPr>
     </w:lvl>
   </w:abstractNum>
-  <w:abstractNum w:abstractNumId="16" w15:restartNumberingAfterBreak="0">
+  <w:abstractNum w:abstractNumId="20" w15:restartNumberingAfterBreak="0">
     <w:nsid w:val="38A9731A"/>
     <w:multiLevelType w:val="multilevel"/>
     <w:tmpl w:val="EFBCBA58"/>
@@ -4046,7 +5292,7 @@
       </w:rPr>
     </w:lvl>
   </w:abstractNum>
-  <w:abstractNum w:abstractNumId="17" w15:restartNumberingAfterBreak="0">
+  <w:abstractNum w:abstractNumId="21" w15:restartNumberingAfterBreak="0">
     <w:nsid w:val="3A440611"/>
     <w:multiLevelType w:val="multilevel"/>
     <w:tmpl w:val="F4B09D7A"/>
@@ -4195,7 +5441,7 @@
       </w:rPr>
     </w:lvl>
   </w:abstractNum>
-  <w:abstractNum w:abstractNumId="18" w15:restartNumberingAfterBreak="0">
+  <w:abstractNum w:abstractNumId="22" w15:restartNumberingAfterBreak="0">
     <w:nsid w:val="3A90736F"/>
     <w:multiLevelType w:val="multilevel"/>
     <w:tmpl w:val="75B07EEE"/>
@@ -4340,7 +5586,7 @@
       </w:rPr>
     </w:lvl>
   </w:abstractNum>
-  <w:abstractNum w:abstractNumId="19" w15:restartNumberingAfterBreak="0">
+  <w:abstractNum w:abstractNumId="23" w15:restartNumberingAfterBreak="0">
     <w:nsid w:val="464C1091"/>
     <w:multiLevelType w:val="hybridMultilevel"/>
     <w:tmpl w:val="89121756"/>
@@ -4453,7 +5699,7 @@
       </w:rPr>
     </w:lvl>
   </w:abstractNum>
-  <w:abstractNum w:abstractNumId="20" w15:restartNumberingAfterBreak="0">
+  <w:abstractNum w:abstractNumId="24" w15:restartNumberingAfterBreak="0">
     <w:nsid w:val="46C37869"/>
     <w:multiLevelType w:val="hybridMultilevel"/>
     <w:tmpl w:val="4A04CC68"/>
@@ -4539,7 +5785,7 @@
       </w:pPr>
     </w:lvl>
   </w:abstractNum>
-  <w:abstractNum w:abstractNumId="21" w15:restartNumberingAfterBreak="0">
+  <w:abstractNum w:abstractNumId="25" w15:restartNumberingAfterBreak="0">
     <w:nsid w:val="4BDA2F0F"/>
     <w:multiLevelType w:val="multilevel"/>
     <w:tmpl w:val="259C3826"/>
@@ -4684,7 +5930,7 @@
       </w:rPr>
     </w:lvl>
   </w:abstractNum>
-  <w:abstractNum w:abstractNumId="22" w15:restartNumberingAfterBreak="0">
+  <w:abstractNum w:abstractNumId="26" w15:restartNumberingAfterBreak="0">
     <w:nsid w:val="4BE566A0"/>
     <w:multiLevelType w:val="multilevel"/>
     <w:tmpl w:val="974CA674"/>
@@ -4829,7 +6075,120 @@
       </w:rPr>
     </w:lvl>
   </w:abstractNum>
-  <w:abstractNum w:abstractNumId="23" w15:restartNumberingAfterBreak="0">
+  <w:abstractNum w:abstractNumId="27" w15:restartNumberingAfterBreak="0">
+    <w:nsid w:val="502D1396"/>
+    <w:multiLevelType w:val="hybridMultilevel"/>
+    <w:tmpl w:val="D7882752"/>
+    <w:lvl w:ilvl="0" w:tplc="0416000F">
+      <w:start w:val="1"/>
+      <w:numFmt w:val="decimal"/>
+      <w:lvlText w:val="%1."/>
+      <w:lvlJc w:val="left"/>
+      <w:pPr>
+        <w:ind w:left="720" w:hanging="360"/>
+      </w:pPr>
+      <w:rPr>
+        <w:rFonts w:hint="default"/>
+      </w:rPr>
+    </w:lvl>
+    <w:lvl w:ilvl="1" w:tplc="FFFFFFFF" w:tentative="1">
+      <w:start w:val="1"/>
+      <w:numFmt w:val="bullet"/>
+      <w:lvlText w:val="o"/>
+      <w:lvlJc w:val="left"/>
+      <w:pPr>
+        <w:ind w:left="1440" w:hanging="360"/>
+      </w:pPr>
+      <w:rPr>
+        <w:rFonts w:ascii="Courier New" w:hAnsi="Courier New" w:cs="Courier New" w:hint="default"/>
+      </w:rPr>
+    </w:lvl>
+    <w:lvl w:ilvl="2" w:tplc="FFFFFFFF" w:tentative="1">
+      <w:start w:val="1"/>
+      <w:numFmt w:val="bullet"/>
+      <w:lvlText w:val=""/>
+      <w:lvlJc w:val="left"/>
+      <w:pPr>
+        <w:ind w:left="2160" w:hanging="360"/>
+      </w:pPr>
+      <w:rPr>
+        <w:rFonts w:ascii="Wingdings" w:hAnsi="Wingdings" w:hint="default"/>
+      </w:rPr>
+    </w:lvl>
+    <w:lvl w:ilvl="3" w:tplc="FFFFFFFF" w:tentative="1">
+      <w:start w:val="1"/>
+      <w:numFmt w:val="bullet"/>
+      <w:lvlText w:val=""/>
+      <w:lvlJc w:val="left"/>
+      <w:pPr>
+        <w:ind w:left="2880" w:hanging="360"/>
+      </w:pPr>
+      <w:rPr>
+        <w:rFonts w:ascii="Symbol" w:hAnsi="Symbol" w:hint="default"/>
+      </w:rPr>
+    </w:lvl>
+    <w:lvl w:ilvl="4" w:tplc="FFFFFFFF" w:tentative="1">
+      <w:start w:val="1"/>
+      <w:numFmt w:val="bullet"/>
+      <w:lvlText w:val="o"/>
+      <w:lvlJc w:val="left"/>
+      <w:pPr>
+        <w:ind w:left="3600" w:hanging="360"/>
+      </w:pPr>
+      <w:rPr>
+        <w:rFonts w:ascii="Courier New" w:hAnsi="Courier New" w:cs="Courier New" w:hint="default"/>
+      </w:rPr>
+    </w:lvl>
+    <w:lvl w:ilvl="5" w:tplc="FFFFFFFF" w:tentative="1">
+      <w:start w:val="1"/>
+      <w:numFmt w:val="bullet"/>
+      <w:lvlText w:val=""/>
+      <w:lvlJc w:val="left"/>
+      <w:pPr>
+        <w:ind w:left="4320" w:hanging="360"/>
+      </w:pPr>
+      <w:rPr>
+        <w:rFonts w:ascii="Wingdings" w:hAnsi="Wingdings" w:hint="default"/>
+      </w:rPr>
+    </w:lvl>
+    <w:lvl w:ilvl="6" w:tplc="FFFFFFFF" w:tentative="1">
+      <w:start w:val="1"/>
+      <w:numFmt w:val="bullet"/>
+      <w:lvlText w:val=""/>
+      <w:lvlJc w:val="left"/>
+      <w:pPr>
+        <w:ind w:left="5040" w:hanging="360"/>
+      </w:pPr>
+      <w:rPr>
+        <w:rFonts w:ascii="Symbol" w:hAnsi="Symbol" w:hint="default"/>
+      </w:rPr>
+    </w:lvl>
+    <w:lvl w:ilvl="7" w:tplc="FFFFFFFF" w:tentative="1">
+      <w:start w:val="1"/>
+      <w:numFmt w:val="bullet"/>
+      <w:lvlText w:val="o"/>
+      <w:lvlJc w:val="left"/>
+      <w:pPr>
+        <w:ind w:left="5760" w:hanging="360"/>
+      </w:pPr>
+      <w:rPr>
+        <w:rFonts w:ascii="Courier New" w:hAnsi="Courier New" w:cs="Courier New" w:hint="default"/>
+      </w:rPr>
+    </w:lvl>
+    <w:lvl w:ilvl="8" w:tplc="FFFFFFFF" w:tentative="1">
+      <w:start w:val="1"/>
+      <w:numFmt w:val="bullet"/>
+      <w:lvlText w:val=""/>
+      <w:lvlJc w:val="left"/>
+      <w:pPr>
+        <w:ind w:left="6480" w:hanging="360"/>
+      </w:pPr>
+      <w:rPr>
+        <w:rFonts w:ascii="Wingdings" w:hAnsi="Wingdings" w:hint="default"/>
+      </w:rPr>
+    </w:lvl>
+  </w:abstractNum>
+  <w:abstractNum w:abstractNumId="28" w15:restartNumberingAfterBreak="0">
     <w:nsid w:val="521E22D2"/>
     <w:multiLevelType w:val="hybridMultilevel"/>
     <w:tmpl w:val="072A39D0"/>
@@ -4915,7 +6274,7 @@
       </w:pPr>
     </w:lvl>
   </w:abstractNum>
-  <w:abstractNum w:abstractNumId="24" w15:restartNumberingAfterBreak="0">
+  <w:abstractNum w:abstractNumId="29" w15:restartNumberingAfterBreak="0">
     <w:nsid w:val="528577FF"/>
     <w:multiLevelType w:val="multilevel"/>
     <w:tmpl w:val="6E60B89A"/>
@@ -5060,7 +6419,7 @@
       </w:rPr>
     </w:lvl>
   </w:abstractNum>
-  <w:abstractNum w:abstractNumId="25" w15:restartNumberingAfterBreak="0">
+  <w:abstractNum w:abstractNumId="30" w15:restartNumberingAfterBreak="0">
     <w:nsid w:val="57C725F0"/>
     <w:multiLevelType w:val="multilevel"/>
     <w:tmpl w:val="54C44FDC"/>
@@ -5205,7 +6564,7 @@
       </w:rPr>
     </w:lvl>
   </w:abstractNum>
-  <w:abstractNum w:abstractNumId="26" w15:restartNumberingAfterBreak="0">
+  <w:abstractNum w:abstractNumId="31" w15:restartNumberingAfterBreak="0">
     <w:nsid w:val="5AA06BD6"/>
     <w:multiLevelType w:val="multilevel"/>
     <w:tmpl w:val="A4D28330"/>
@@ -5354,7 +6713,7 @@
       </w:rPr>
     </w:lvl>
   </w:abstractNum>
-  <w:abstractNum w:abstractNumId="27" w15:restartNumberingAfterBreak="0">
+  <w:abstractNum w:abstractNumId="32" w15:restartNumberingAfterBreak="0">
     <w:nsid w:val="5C7131FB"/>
     <w:multiLevelType w:val="multilevel"/>
     <w:tmpl w:val="633684B8"/>
@@ -5499,7 +6858,7 @@
       </w:rPr>
     </w:lvl>
   </w:abstractNum>
-  <w:abstractNum w:abstractNumId="28" w15:restartNumberingAfterBreak="0">
+  <w:abstractNum w:abstractNumId="33" w15:restartNumberingAfterBreak="0">
     <w:nsid w:val="5F447FD6"/>
     <w:multiLevelType w:val="multilevel"/>
     <w:tmpl w:val="2494A70A"/>
@@ -5648,7 +7007,7 @@
       </w:rPr>
     </w:lvl>
   </w:abstractNum>
-  <w:abstractNum w:abstractNumId="29" w15:restartNumberingAfterBreak="0">
+  <w:abstractNum w:abstractNumId="34" w15:restartNumberingAfterBreak="0">
     <w:nsid w:val="605571D4"/>
     <w:multiLevelType w:val="multilevel"/>
     <w:tmpl w:val="3DEA8666"/>
@@ -5797,7 +7156,7 @@
       </w:rPr>
     </w:lvl>
   </w:abstractNum>
-  <w:abstractNum w:abstractNumId="30" w15:restartNumberingAfterBreak="0">
+  <w:abstractNum w:abstractNumId="35" w15:restartNumberingAfterBreak="0">
     <w:nsid w:val="60BD7497"/>
     <w:multiLevelType w:val="hybridMultilevel"/>
     <w:tmpl w:val="20908F3C"/>
@@ -5910,7 +7269,7 @@
       </w:rPr>
     </w:lvl>
   </w:abstractNum>
-  <w:abstractNum w:abstractNumId="31" w15:restartNumberingAfterBreak="0">
+  <w:abstractNum w:abstractNumId="36" w15:restartNumberingAfterBreak="0">
     <w:nsid w:val="6110008B"/>
     <w:multiLevelType w:val="hybridMultilevel"/>
     <w:tmpl w:val="061EEC32"/>
@@ -6023,7 +7382,7 @@
       </w:rPr>
     </w:lvl>
   </w:abstractNum>
-  <w:abstractNum w:abstractNumId="32" w15:restartNumberingAfterBreak="0">
+  <w:abstractNum w:abstractNumId="37" w15:restartNumberingAfterBreak="0">
     <w:nsid w:val="61583FE8"/>
     <w:multiLevelType w:val="multilevel"/>
     <w:tmpl w:val="D3C25A7C"/>
@@ -6172,7 +7531,7 @@
       </w:rPr>
     </w:lvl>
   </w:abstractNum>
-  <w:abstractNum w:abstractNumId="33" w15:restartNumberingAfterBreak="0">
+  <w:abstractNum w:abstractNumId="38" w15:restartNumberingAfterBreak="0">
     <w:nsid w:val="64222DC6"/>
     <w:multiLevelType w:val="hybridMultilevel"/>
     <w:tmpl w:val="EF9A9CE0"/>
@@ -6285,7 +7644,7 @@
       </w:rPr>
     </w:lvl>
   </w:abstractNum>
-  <w:abstractNum w:abstractNumId="34" w15:restartNumberingAfterBreak="0">
+  <w:abstractNum w:abstractNumId="39" w15:restartNumberingAfterBreak="0">
     <w:nsid w:val="66405FA7"/>
     <w:multiLevelType w:val="multilevel"/>
     <w:tmpl w:val="C79EA63E"/>
@@ -6430,7 +7789,7 @@
       </w:rPr>
     </w:lvl>
   </w:abstractNum>
-  <w:abstractNum w:abstractNumId="35" w15:restartNumberingAfterBreak="0">
+  <w:abstractNum w:abstractNumId="40" w15:restartNumberingAfterBreak="0">
     <w:nsid w:val="744B1FD1"/>
     <w:multiLevelType w:val="hybridMultilevel"/>
     <w:tmpl w:val="885CC5C8"/>
@@ -6543,7 +7902,7 @@
       </w:rPr>
     </w:lvl>
   </w:abstractNum>
-  <w:abstractNum w:abstractNumId="36" w15:restartNumberingAfterBreak="0">
+  <w:abstractNum w:abstractNumId="41" w15:restartNumberingAfterBreak="0">
     <w:nsid w:val="7455415B"/>
     <w:multiLevelType w:val="hybridMultilevel"/>
     <w:tmpl w:val="0818D1C0"/>
@@ -6656,7 +8015,120 @@
       </w:rPr>
     </w:lvl>
   </w:abstractNum>
-  <w:abstractNum w:abstractNumId="37" w15:restartNumberingAfterBreak="0">
+  <w:abstractNum w:abstractNumId="42" w15:restartNumberingAfterBreak="0">
+    <w:nsid w:val="75D5335D"/>
+    <w:multiLevelType w:val="hybridMultilevel"/>
+    <w:tmpl w:val="F8625294"/>
+    <w:lvl w:ilvl="0" w:tplc="04160001">
+      <w:start w:val="1"/>
+      <w:numFmt w:val="bullet"/>
+      <w:lvlText w:val=""/>
+      <w:lvlJc w:val="left"/>
+      <w:pPr>
+        <w:ind w:left="720" w:hanging="360"/>
+      </w:pPr>
+      <w:rPr>
+        <w:rFonts w:ascii="Symbol" w:hAnsi="Symbol" w:hint="default"/>
+      </w:rPr>
+    </w:lvl>
+    <w:lvl w:ilvl="1" w:tplc="04160003" w:tentative="1">
+      <w:start w:val="1"/>
+      <w:numFmt w:val="bullet"/>
+      <w:lvlText w:val="o"/>
+      <w:lvlJc w:val="left"/>
+      <w:pPr>
+        <w:ind w:left="1440" w:hanging="360"/>
+      </w:pPr>
+      <w:rPr>
+        <w:rFonts w:ascii="Courier New" w:hAnsi="Courier New" w:cs="Courier New" w:hint="default"/>
+      </w:rPr>
+    </w:lvl>
+    <w:lvl w:ilvl="2" w:tplc="04160005" w:tentative="1">
+      <w:start w:val="1"/>
+      <w:numFmt w:val="bullet"/>
+      <w:lvlText w:val=""/>
+      <w:lvlJc w:val="left"/>
+      <w:pPr>
+        <w:ind w:left="2160" w:hanging="360"/>
+      </w:pPr>
+      <w:rPr>
+        <w:rFonts w:ascii="Wingdings" w:hAnsi="Wingdings" w:hint="default"/>
+      </w:rPr>
+    </w:lvl>
+    <w:lvl w:ilvl="3" w:tplc="04160001" w:tentative="1">
+      <w:start w:val="1"/>
+      <w:numFmt w:val="bullet"/>
+      <w:lvlText w:val=""/>
+      <w:lvlJc w:val="left"/>
+      <w:pPr>
+        <w:ind w:left="2880" w:hanging="360"/>
+      </w:pPr>
+      <w:rPr>
+        <w:rFonts w:ascii="Symbol" w:hAnsi="Symbol" w:hint="default"/>
+      </w:rPr>
+    </w:lvl>
+    <w:lvl w:ilvl="4" w:tplc="04160003" w:tentative="1">
+      <w:start w:val="1"/>
+      <w:numFmt w:val="bullet"/>
+      <w:lvlText w:val="o"/>
+      <w:lvlJc w:val="left"/>
+      <w:pPr>
+        <w:ind w:left="3600" w:hanging="360"/>
+      </w:pPr>
+      <w:rPr>
+        <w:rFonts w:ascii="Courier New" w:hAnsi="Courier New" w:cs="Courier New" w:hint="default"/>
+      </w:rPr>
+    </w:lvl>
+    <w:lvl w:ilvl="5" w:tplc="04160005" w:tentative="1">
+      <w:start w:val="1"/>
+      <w:numFmt w:val="bullet"/>
+      <w:lvlText w:val=""/>
+      <w:lvlJc w:val="left"/>
+      <w:pPr>
+        <w:ind w:left="4320" w:hanging="360"/>
+      </w:pPr>
+      <w:rPr>
+        <w:rFonts w:ascii="Wingdings" w:hAnsi="Wingdings" w:hint="default"/>
+      </w:rPr>
+    </w:lvl>
+    <w:lvl w:ilvl="6" w:tplc="04160001" w:tentative="1">
+      <w:start w:val="1"/>
+      <w:numFmt w:val="bullet"/>
+      <w:lvlText w:val=""/>
+      <w:lvlJc w:val="left"/>
+      <w:pPr>
+        <w:ind w:left="5040" w:hanging="360"/>
+      </w:pPr>
+      <w:rPr>
+        <w:rFonts w:ascii="Symbol" w:hAnsi="Symbol" w:hint="default"/>
+      </w:rPr>
+    </w:lvl>
+    <w:lvl w:ilvl="7" w:tplc="04160003" w:tentative="1">
+      <w:start w:val="1"/>
+      <w:numFmt w:val="bullet"/>
+      <w:lvlText w:val="o"/>
+      <w:lvlJc w:val="left"/>
+      <w:pPr>
+        <w:ind w:left="5760" w:hanging="360"/>
+      </w:pPr>
+      <w:rPr>
+        <w:rFonts w:ascii="Courier New" w:hAnsi="Courier New" w:cs="Courier New" w:hint="default"/>
+      </w:rPr>
+    </w:lvl>
+    <w:lvl w:ilvl="8" w:tplc="04160005" w:tentative="1">
+      <w:start w:val="1"/>
+      <w:numFmt w:val="bullet"/>
+      <w:lvlText w:val=""/>
+      <w:lvlJc w:val="left"/>
+      <w:pPr>
+        <w:ind w:left="6480" w:hanging="360"/>
+      </w:pPr>
+      <w:rPr>
+        <w:rFonts w:ascii="Wingdings" w:hAnsi="Wingdings" w:hint="default"/>
+      </w:rPr>
+    </w:lvl>
+  </w:abstractNum>
+  <w:abstractNum w:abstractNumId="43" w15:restartNumberingAfterBreak="0">
     <w:nsid w:val="774E3444"/>
     <w:multiLevelType w:val="multilevel"/>
     <w:tmpl w:val="499663F2"/>
@@ -6801,7 +8273,7 @@
       </w:rPr>
     </w:lvl>
   </w:abstractNum>
-  <w:abstractNum w:abstractNumId="38" w15:restartNumberingAfterBreak="0">
+  <w:abstractNum w:abstractNumId="44" w15:restartNumberingAfterBreak="0">
     <w:nsid w:val="78FC24D5"/>
     <w:multiLevelType w:val="hybridMultilevel"/>
     <w:tmpl w:val="9654A854"/>
@@ -6914,7 +8386,7 @@
       </w:rPr>
     </w:lvl>
   </w:abstractNum>
-  <w:abstractNum w:abstractNumId="39" w15:restartNumberingAfterBreak="0">
+  <w:abstractNum w:abstractNumId="45" w15:restartNumberingAfterBreak="0">
     <w:nsid w:val="79E46CF9"/>
     <w:multiLevelType w:val="multilevel"/>
     <w:tmpl w:val="9C2A8A76"/>
@@ -7059,7 +8531,96 @@
       </w:rPr>
     </w:lvl>
   </w:abstractNum>
-  <w:abstractNum w:abstractNumId="40" w15:restartNumberingAfterBreak="0">
+  <w:abstractNum w:abstractNumId="46" w15:restartNumberingAfterBreak="0">
+    <w:nsid w:val="7BFC42E1"/>
+    <w:multiLevelType w:val="hybridMultilevel"/>
+    <w:tmpl w:val="D9CACFD0"/>
+    <w:lvl w:ilvl="0" w:tplc="0416000F">
+      <w:start w:val="1"/>
+      <w:numFmt w:val="decimal"/>
+      <w:lvlText w:val="%1."/>
+      <w:lvlJc w:val="left"/>
+      <w:pPr>
+        <w:ind w:left="720" w:hanging="360"/>
+      </w:pPr>
+      <w:rPr>
+        <w:rFonts w:hint="default"/>
+      </w:rPr>
+    </w:lvl>
+    <w:lvl w:ilvl="1" w:tplc="04160019" w:tentative="1">
+      <w:start w:val="1"/>
+      <w:numFmt w:val="lowerLetter"/>
+      <w:lvlText w:val="%2."/>
+      <w:lvlJc w:val="left"/>
+      <w:pPr>
+        <w:ind w:left="1440" w:hanging="360"/>
+      </w:pPr>
+    </w:lvl>
+    <w:lvl w:ilvl="2" w:tplc="0416001B" w:tentative="1">
+      <w:start w:val="1"/>
+      <w:numFmt w:val="lowerRoman"/>
+      <w:lvlText w:val="%3."/>
+      <w:lvlJc w:val="right"/>
+      <w:pPr>
+        <w:ind w:left="2160" w:hanging="180"/>
+      </w:pPr>
+    </w:lvl>
+    <w:lvl w:ilvl="3" w:tplc="0416000F" w:tentative="1">
+      <w:start w:val="1"/>
+      <w:numFmt w:val="decimal"/>
+      <w:lvlText w:val="%4."/>
+      <w:lvlJc w:val="left"/>
+      <w:pPr>
+        <w:ind w:left="2880" w:hanging="360"/>
+      </w:pPr>
+    </w:lvl>
+    <w:lvl w:ilvl="4" w:tplc="04160019" w:tentative="1">
+      <w:start w:val="1"/>
+      <w:numFmt w:val="lowerLetter"/>
+      <w:lvlText w:val="%5."/>
+      <w:lvlJc w:val="left"/>
+      <w:pPr>
+        <w:ind w:left="3600" w:hanging="360"/>
+      </w:pPr>
+    </w:lvl>
+    <w:lvl w:ilvl="5" w:tplc="0416001B" w:tentative="1">
+      <w:start w:val="1"/>
+      <w:numFmt w:val="lowerRoman"/>
+      <w:lvlText w:val="%6."/>
+      <w:lvlJc w:val="right"/>
+      <w:pPr>
+        <w:ind w:left="4320" w:hanging="180"/>
+      </w:pPr>
+    </w:lvl>
+    <w:lvl w:ilvl="6" w:tplc="0416000F" w:tentative="1">
+      <w:start w:val="1"/>
+      <w:numFmt w:val="decimal"/>
+      <w:lvlText w:val="%7."/>
+      <w:lvlJc w:val="left"/>
+      <w:pPr>
+        <w:ind w:left="5040" w:hanging="360"/>
+      </w:pPr>
+    </w:lvl>
+    <w:lvl w:ilvl="7" w:tplc="04160019" w:tentative="1">
+      <w:start w:val="1"/>
+      <w:numFmt w:val="lowerLetter"/>
+      <w:lvlText w:val="%8."/>
+      <w:lvlJc w:val="left"/>
+      <w:pPr>
+        <w:ind w:left="5760" w:hanging="360"/>
+      </w:pPr>
+    </w:lvl>
+    <w:lvl w:ilvl="8" w:tplc="0416001B" w:tentative="1">
+      <w:start w:val="1"/>
+      <w:numFmt w:val="lowerRoman"/>
+      <w:lvlText w:val="%9."/>
+      <w:lvlJc w:val="right"/>
+      <w:pPr>
+        <w:ind w:left="6480" w:hanging="180"/>
+      </w:pPr>
+    </w:lvl>
+  </w:abstractNum>
+  <w:abstractNum w:abstractNumId="47" w15:restartNumberingAfterBreak="0">
     <w:nsid w:val="7D4F0E00"/>
     <w:multiLevelType w:val="hybridMultilevel"/>
     <w:tmpl w:val="8A683C54"/>
@@ -7172,7 +8733,7 @@
       </w:rPr>
     </w:lvl>
   </w:abstractNum>
-  <w:abstractNum w:abstractNumId="41" w15:restartNumberingAfterBreak="0">
+  <w:abstractNum w:abstractNumId="48" w15:restartNumberingAfterBreak="0">
     <w:nsid w:val="7DE45DBB"/>
     <w:multiLevelType w:val="hybridMultilevel"/>
     <w:tmpl w:val="41720A10"/>
@@ -7258,7 +8819,7 @@
       </w:pPr>
     </w:lvl>
   </w:abstractNum>
-  <w:abstractNum w:abstractNumId="42" w15:restartNumberingAfterBreak="0">
+  <w:abstractNum w:abstractNumId="49" w15:restartNumberingAfterBreak="0">
     <w:nsid w:val="7F873258"/>
     <w:multiLevelType w:val="hybridMultilevel"/>
     <w:tmpl w:val="26EA4966"/>
@@ -7372,133 +8933,154 @@
     </w:lvl>
   </w:abstractNum>
   <w:num w:numId="1" w16cid:durableId="285284686">
-    <w:abstractNumId w:val="31"/>
+    <w:abstractNumId w:val="36"/>
   </w:num>
   <w:num w:numId="2" w16cid:durableId="87967966">
-    <w:abstractNumId w:val="1"/>
+    <w:abstractNumId w:val="2"/>
   </w:num>
   <w:num w:numId="3" w16cid:durableId="702680241">
-    <w:abstractNumId w:val="3"/>
+    <w:abstractNumId w:val="4"/>
   </w:num>
   <w:num w:numId="4" w16cid:durableId="86855450">
-    <w:abstractNumId w:val="14"/>
+    <w:abstractNumId w:val="18"/>
   </w:num>
   <w:num w:numId="5" w16cid:durableId="1949773009">
     <w:abstractNumId w:val="0"/>
   </w:num>
   <w:num w:numId="6" w16cid:durableId="369842614">
+    <w:abstractNumId w:val="24"/>
+  </w:num>
+  <w:num w:numId="7" w16cid:durableId="1450933033">
+    <w:abstractNumId w:val="19"/>
+  </w:num>
+  <w:num w:numId="8" w16cid:durableId="2085955392">
+    <w:abstractNumId w:val="38"/>
+  </w:num>
+  <w:num w:numId="9" w16cid:durableId="1592735299">
+    <w:abstractNumId w:val="49"/>
+  </w:num>
+  <w:num w:numId="10" w16cid:durableId="1712532101">
+    <w:abstractNumId w:val="41"/>
+  </w:num>
+  <w:num w:numId="11" w16cid:durableId="190267035">
+    <w:abstractNumId w:val="47"/>
+  </w:num>
+  <w:num w:numId="12" w16cid:durableId="1716276700">
+    <w:abstractNumId w:val="44"/>
+  </w:num>
+  <w:num w:numId="13" w16cid:durableId="2030375143">
+    <w:abstractNumId w:val="43"/>
+  </w:num>
+  <w:num w:numId="14" w16cid:durableId="53161560">
+    <w:abstractNumId w:val="35"/>
+  </w:num>
+  <w:num w:numId="15" w16cid:durableId="265114222">
+    <w:abstractNumId w:val="7"/>
+  </w:num>
+  <w:num w:numId="16" w16cid:durableId="1421870023">
+    <w:abstractNumId w:val="26"/>
+  </w:num>
+  <w:num w:numId="17" w16cid:durableId="867371529">
+    <w:abstractNumId w:val="29"/>
+  </w:num>
+  <w:num w:numId="18" w16cid:durableId="1643121667">
+    <w:abstractNumId w:val="45"/>
+  </w:num>
+  <w:num w:numId="19" w16cid:durableId="1539009254">
+    <w:abstractNumId w:val="11"/>
+  </w:num>
+  <w:num w:numId="20" w16cid:durableId="2083945282">
+    <w:abstractNumId w:val="32"/>
+  </w:num>
+  <w:num w:numId="21" w16cid:durableId="1676227238">
+    <w:abstractNumId w:val="12"/>
+  </w:num>
+  <w:num w:numId="22" w16cid:durableId="1245645721">
+    <w:abstractNumId w:val="39"/>
+  </w:num>
+  <w:num w:numId="23" w16cid:durableId="226887358">
+    <w:abstractNumId w:val="15"/>
+  </w:num>
+  <w:num w:numId="24" w16cid:durableId="113326714">
+    <w:abstractNumId w:val="25"/>
+  </w:num>
+  <w:num w:numId="25" w16cid:durableId="120350051">
+    <w:abstractNumId w:val="30"/>
+  </w:num>
+  <w:num w:numId="26" w16cid:durableId="46102743">
+    <w:abstractNumId w:val="10"/>
+  </w:num>
+  <w:num w:numId="27" w16cid:durableId="402722341">
+    <w:abstractNumId w:val="22"/>
+  </w:num>
+  <w:num w:numId="28" w16cid:durableId="1950113961">
+    <w:abstractNumId w:val="8"/>
+  </w:num>
+  <w:num w:numId="29" w16cid:durableId="985278222">
+    <w:abstractNumId w:val="16"/>
+  </w:num>
+  <w:num w:numId="30" w16cid:durableId="1592347006">
     <w:abstractNumId w:val="20"/>
   </w:num>
-  <w:num w:numId="7" w16cid:durableId="1450933033">
-    <w:abstractNumId w:val="15"/>
+  <w:num w:numId="31" w16cid:durableId="1814252648">
+    <w:abstractNumId w:val="21"/>
   </w:num>
-  <w:num w:numId="8" w16cid:durableId="2085955392">
+  <w:num w:numId="32" w16cid:durableId="780491974">
     <w:abstractNumId w:val="33"/>
   </w:num>
-  <w:num w:numId="9" w16cid:durableId="1592735299">
+  <w:num w:numId="33" w16cid:durableId="117459289">
+    <w:abstractNumId w:val="37"/>
+  </w:num>
+  <w:num w:numId="34" w16cid:durableId="1944220338">
+    <w:abstractNumId w:val="31"/>
+  </w:num>
+  <w:num w:numId="35" w16cid:durableId="2054692979">
+    <w:abstractNumId w:val="5"/>
+  </w:num>
+  <w:num w:numId="36" w16cid:durableId="193353626">
+    <w:abstractNumId w:val="34"/>
+  </w:num>
+  <w:num w:numId="37" w16cid:durableId="1600478577">
+    <w:abstractNumId w:val="48"/>
+  </w:num>
+  <w:num w:numId="38" w16cid:durableId="1625381033">
+    <w:abstractNumId w:val="17"/>
+  </w:num>
+  <w:num w:numId="39" w16cid:durableId="908349534">
+    <w:abstractNumId w:val="6"/>
+  </w:num>
+  <w:num w:numId="40" w16cid:durableId="2024475403">
+    <w:abstractNumId w:val="28"/>
+  </w:num>
+  <w:num w:numId="41" w16cid:durableId="1365210196">
+    <w:abstractNumId w:val="3"/>
+  </w:num>
+  <w:num w:numId="42" w16cid:durableId="1929345028">
+    <w:abstractNumId w:val="40"/>
+  </w:num>
+  <w:num w:numId="43" w16cid:durableId="1482580272">
+    <w:abstractNumId w:val="23"/>
+  </w:num>
+  <w:num w:numId="44" w16cid:durableId="1585065672">
     <w:abstractNumId w:val="42"/>
   </w:num>
-  <w:num w:numId="10" w16cid:durableId="1712532101">
-    <w:abstractNumId w:val="36"/>
+  <w:num w:numId="45" w16cid:durableId="248658253">
+    <w:abstractNumId w:val="27"/>
   </w:num>
-  <w:num w:numId="11" w16cid:durableId="190267035">
-    <w:abstractNumId w:val="40"/>
+  <w:num w:numId="46" w16cid:durableId="1959136875">
+    <w:abstractNumId w:val="14"/>
   </w:num>
-  <w:num w:numId="12" w16cid:durableId="1716276700">
-    <w:abstractNumId w:val="38"/>
-  </w:num>
-  <w:num w:numId="13" w16cid:durableId="2030375143">
-    <w:abstractNumId w:val="37"/>
-  </w:num>
-  <w:num w:numId="14" w16cid:durableId="53161560">
-    <w:abstractNumId w:val="30"/>
-  </w:num>
-  <w:num w:numId="15" w16cid:durableId="265114222">
-    <w:abstractNumId w:val="6"/>
-  </w:num>
-  <w:num w:numId="16" w16cid:durableId="1421870023">
-    <w:abstractNumId w:val="22"/>
-  </w:num>
-  <w:num w:numId="17" w16cid:durableId="867371529">
-    <w:abstractNumId w:val="24"/>
-  </w:num>
-  <w:num w:numId="18" w16cid:durableId="1643121667">
-    <w:abstractNumId w:val="39"/>
-  </w:num>
-  <w:num w:numId="19" w16cid:durableId="1539009254">
+  <w:num w:numId="47" w16cid:durableId="1189105226">
     <w:abstractNumId w:val="9"/>
   </w:num>
-  <w:num w:numId="20" w16cid:durableId="2083945282">
-    <w:abstractNumId w:val="27"/>
+  <w:num w:numId="48" w16cid:durableId="2118214091">
+    <w:abstractNumId w:val="46"/>
   </w:num>
-  <w:num w:numId="21" w16cid:durableId="1676227238">
-    <w:abstractNumId w:val="10"/>
-  </w:num>
-  <w:num w:numId="22" w16cid:durableId="1245645721">
-    <w:abstractNumId w:val="34"/>
-  </w:num>
-  <w:num w:numId="23" w16cid:durableId="226887358">
-    <w:abstractNumId w:val="11"/>
-  </w:num>
-  <w:num w:numId="24" w16cid:durableId="113326714">
-    <w:abstractNumId w:val="21"/>
-  </w:num>
-  <w:num w:numId="25" w16cid:durableId="120350051">
-    <w:abstractNumId w:val="25"/>
-  </w:num>
-  <w:num w:numId="26" w16cid:durableId="46102743">
-    <w:abstractNumId w:val="8"/>
-  </w:num>
-  <w:num w:numId="27" w16cid:durableId="402722341">
-    <w:abstractNumId w:val="18"/>
-  </w:num>
-  <w:num w:numId="28" w16cid:durableId="1950113961">
-    <w:abstractNumId w:val="7"/>
-  </w:num>
-  <w:num w:numId="29" w16cid:durableId="985278222">
-    <w:abstractNumId w:val="12"/>
-  </w:num>
-  <w:num w:numId="30" w16cid:durableId="1592347006">
-    <w:abstractNumId w:val="16"/>
-  </w:num>
-  <w:num w:numId="31" w16cid:durableId="1814252648">
-    <w:abstractNumId w:val="17"/>
-  </w:num>
-  <w:num w:numId="32" w16cid:durableId="780491974">
-    <w:abstractNumId w:val="28"/>
-  </w:num>
-  <w:num w:numId="33" w16cid:durableId="117459289">
-    <w:abstractNumId w:val="32"/>
-  </w:num>
-  <w:num w:numId="34" w16cid:durableId="1944220338">
-    <w:abstractNumId w:val="26"/>
-  </w:num>
-  <w:num w:numId="35" w16cid:durableId="2054692979">
-    <w:abstractNumId w:val="4"/>
-  </w:num>
-  <w:num w:numId="36" w16cid:durableId="193353626">
-    <w:abstractNumId w:val="29"/>
-  </w:num>
-  <w:num w:numId="37" w16cid:durableId="1600478577">
-    <w:abstractNumId w:val="41"/>
-  </w:num>
-  <w:num w:numId="38" w16cid:durableId="1625381033">
+  <w:num w:numId="49" w16cid:durableId="935793414">
     <w:abstractNumId w:val="13"/>
   </w:num>
-  <w:num w:numId="39" w16cid:durableId="908349534">
-    <w:abstractNumId w:val="5"/>
-  </w:num>
-  <w:num w:numId="40" w16cid:durableId="2024475403">
-    <w:abstractNumId w:val="23"/>
-  </w:num>
-  <w:num w:numId="41" w16cid:durableId="1365210196">
-    <w:abstractNumId w:val="2"/>
-  </w:num>
-  <w:num w:numId="42" w16cid:durableId="1929345028">
-    <w:abstractNumId w:val="35"/>
-  </w:num>
-  <w:num w:numId="43" w16cid:durableId="1482580272">
-    <w:abstractNumId w:val="19"/>
+  <w:num w:numId="50" w16cid:durableId="1445922051">
+    <w:abstractNumId w:val="1"/>
   </w:num>
   <w:numIdMacAtCleanup w:val="39"/>
 </w:numbering>
@@ -7974,7 +9556,6 @@
   <w:style w:type="character" w:default="1" w:styleId="Fontepargpadro">
     <w:name w:val="Default Paragraph Font"/>
     <w:uiPriority w:val="1"/>
-    <w:semiHidden/>
     <w:unhideWhenUsed/>
   </w:style>
   <w:style w:type="table" w:default="1" w:styleId="Tabelanormal">
@@ -8370,6 +9951,60 @@
       <w:szCs w:val="20"/>
     </w:rPr>
   </w:style>
+  <w:style w:type="paragraph" w:styleId="Pr-formataoHTML">
+    <w:name w:val="HTML Preformatted"/>
+    <w:basedOn w:val="Normal"/>
+    <w:link w:val="Pr-formataoHTMLChar"/>
+    <w:uiPriority w:val="99"/>
+    <w:semiHidden/>
+    <w:unhideWhenUsed/>
+    <w:rsid w:val="00B8117A"/>
+    <w:pPr>
+      <w:tabs>
+        <w:tab w:val="left" w:pos="916"/>
+        <w:tab w:val="left" w:pos="1832"/>
+        <w:tab w:val="left" w:pos="2748"/>
+        <w:tab w:val="left" w:pos="3664"/>
+        <w:tab w:val="left" w:pos="4580"/>
+        <w:tab w:val="left" w:pos="5496"/>
+        <w:tab w:val="left" w:pos="6412"/>
+        <w:tab w:val="left" w:pos="7328"/>
+        <w:tab w:val="left" w:pos="8244"/>
+        <w:tab w:val="left" w:pos="9160"/>
+        <w:tab w:val="left" w:pos="10076"/>
+        <w:tab w:val="left" w:pos="10992"/>
+        <w:tab w:val="left" w:pos="11908"/>
+        <w:tab w:val="left" w:pos="12824"/>
+        <w:tab w:val="left" w:pos="13740"/>
+        <w:tab w:val="left" w:pos="14656"/>
+      </w:tabs>
+      <w:spacing w:after="0" w:line="240" w:lineRule="auto"/>
+    </w:pPr>
+    <w:rPr>
+      <w:rFonts w:ascii="Courier New" w:eastAsia="Times New Roman" w:hAnsi="Courier New" w:cs="Courier New"/>
+      <w:kern w:val="0"/>
+      <w:sz w:val="20"/>
+      <w:szCs w:val="20"/>
+      <w:lang w:eastAsia="pt-BR"/>
+      <w14:ligatures w14:val="none"/>
+    </w:rPr>
+  </w:style>
+  <w:style w:type="character" w:customStyle="1" w:styleId="Pr-formataoHTMLChar">
+    <w:name w:val="Pré-formatação HTML Char"/>
+    <w:basedOn w:val="Fontepargpadro"/>
+    <w:link w:val="Pr-formataoHTML"/>
+    <w:uiPriority w:val="99"/>
+    <w:semiHidden/>
+    <w:rsid w:val="00B8117A"/>
+    <w:rPr>
+      <w:rFonts w:ascii="Courier New" w:eastAsia="Times New Roman" w:hAnsi="Courier New" w:cs="Courier New"/>
+      <w:kern w:val="0"/>
+      <w:sz w:val="20"/>
+      <w:szCs w:val="20"/>
+      <w:lang w:eastAsia="pt-BR"/>
+      <w14:ligatures w14:val="none"/>
+    </w:rPr>
+  </w:style>
 </w:styles>
 </file>
 
@@ -8669,15 +10304,6 @@
 </file>
 
 <file path=customXml/item1.xml><?xml version="1.0" encoding="utf-8"?>
-<?mso-contentType ?>
-<FormTemplates xmlns="http://schemas.microsoft.com/sharepoint/v3/contenttype/forms">
-  <Display>DocumentLibraryForm</Display>
-  <Edit>DocumentLibraryForm</Edit>
-  <New>DocumentLibraryForm</New>
-</FormTemplates>
-</file>
-
-<file path=customXml/item2.xml><?xml version="1.0" encoding="utf-8"?>
 <ct:contentTypeSchema xmlns:ct="http://schemas.microsoft.com/office/2006/metadata/contentType" xmlns:ma="http://schemas.microsoft.com/office/2006/metadata/properties/metaAttributes" ct:_="" ma:_="" ma:contentTypeName="Documento" ma:contentTypeID="0x0101008BC5C5A67A54D64A8CBC1157D4E2E37C" ma:contentTypeVersion="13" ma:contentTypeDescription="Crie um novo documento." ma:contentTypeScope="" ma:versionID="f0a19e9917ffaf3a334fbe85b9a38697">
   <xsd:schema xmlns:xsd="http://www.w3.org/2001/XMLSchema" xmlns:xs="http://www.w3.org/2001/XMLSchema" xmlns:p="http://schemas.microsoft.com/office/2006/metadata/properties" xmlns:ns2="0b525f29-2560-4946-8d9b-3b99ed6134bc" xmlns:ns3="3a9397fe-2147-44a6-b9f5-95399f842cbd" targetNamespace="http://schemas.microsoft.com/office/2006/metadata/properties" ma:root="true" ma:fieldsID="f354f500481e981782e67eefc1f5939c" ns2:_="" ns3:_="">
     <xsd:import namespace="0b525f29-2560-4946-8d9b-3b99ed6134bc"/>
@@ -8884,11 +10510,16 @@
 </ct:contentTypeSchema>
 </file>
 
-<file path=customXml/item3.xml><?xml version="1.0" encoding="utf-8"?>
-<b:Sources xmlns:b="http://schemas.openxmlformats.org/officeDocument/2006/bibliography" xmlns="http://schemas.openxmlformats.org/officeDocument/2006/bibliography" SelectedStyle="\APASixthEditionOfficeOnline.xsl" StyleName="APA" Version="6"/>
+<file path=customXml/item2.xml><?xml version="1.0" encoding="utf-8"?>
+<?mso-contentType ?>
+<FormTemplates xmlns="http://schemas.microsoft.com/sharepoint/v3/contenttype/forms">
+  <Display>DocumentLibraryForm</Display>
+  <Edit>DocumentLibraryForm</Edit>
+  <New>DocumentLibraryForm</New>
+</FormTemplates>
 </file>
 
-<file path=customXml/item4.xml><?xml version="1.0" encoding="utf-8"?>
+<file path=customXml/item3.xml><?xml version="1.0" encoding="utf-8"?>
 <p:properties xmlns:p="http://schemas.microsoft.com/office/2006/metadata/properties" xmlns:xsi="http://www.w3.org/2001/XMLSchema-instance" xmlns:pc="http://schemas.microsoft.com/office/infopath/2007/PartnerControls">
   <documentManagement>
     <TaxCatchAll xmlns="3a9397fe-2147-44a6-b9f5-95399f842cbd" xsi:nil="true"/>
@@ -8900,15 +10531,11 @@
 </p:properties>
 </file>
 
-<file path=customXml/itemProps1.xml><?xml version="1.0" encoding="utf-8"?>
-<ds:datastoreItem xmlns:ds="http://schemas.openxmlformats.org/officeDocument/2006/customXml" ds:itemID="{BF909442-3382-402B-8C08-7F9E184B56C7}">
-  <ds:schemaRefs>
-    <ds:schemaRef ds:uri="http://schemas.microsoft.com/sharepoint/v3/contenttype/forms"/>
-  </ds:schemaRefs>
-</ds:datastoreItem>
+<file path=customXml/item4.xml><?xml version="1.0" encoding="utf-8"?>
+<b:Sources xmlns:b="http://schemas.openxmlformats.org/officeDocument/2006/bibliography" xmlns="http://schemas.openxmlformats.org/officeDocument/2006/bibliography" SelectedStyle="\APASixthEditionOfficeOnline.xsl" StyleName="APA" Version="6"/>
 </file>
 
-<file path=customXml/itemProps2.xml><?xml version="1.0" encoding="utf-8"?>
+<file path=customXml/itemProps1.xml><?xml version="1.0" encoding="utf-8"?>
 <ds:datastoreItem xmlns:ds="http://schemas.openxmlformats.org/officeDocument/2006/customXml" ds:itemID="{FA59D307-A9E3-4508-BA54-987009A9C091}">
   <ds:schemaRefs>
     <ds:schemaRef ds:uri="http://schemas.microsoft.com/office/2006/metadata/contentType"/>
@@ -8927,15 +10554,15 @@
 </ds:datastoreItem>
 </file>
 
-<file path=customXml/itemProps3.xml><?xml version="1.0" encoding="utf-8"?>
-<ds:datastoreItem xmlns:ds="http://schemas.openxmlformats.org/officeDocument/2006/customXml" ds:itemID="{849EBC76-D542-4DCD-AD8D-509AEFD04F8D}">
+<file path=customXml/itemProps2.xml><?xml version="1.0" encoding="utf-8"?>
+<ds:datastoreItem xmlns:ds="http://schemas.openxmlformats.org/officeDocument/2006/customXml" ds:itemID="{BF909442-3382-402B-8C08-7F9E184B56C7}">
   <ds:schemaRefs>
-    <ds:schemaRef ds:uri="http://schemas.openxmlformats.org/officeDocument/2006/bibliography"/>
+    <ds:schemaRef ds:uri="http://schemas.microsoft.com/sharepoint/v3/contenttype/forms"/>
   </ds:schemaRefs>
 </ds:datastoreItem>
 </file>
 
-<file path=customXml/itemProps4.xml><?xml version="1.0" encoding="utf-8"?>
+<file path=customXml/itemProps3.xml><?xml version="1.0" encoding="utf-8"?>
 <ds:datastoreItem xmlns:ds="http://schemas.openxmlformats.org/officeDocument/2006/customXml" ds:itemID="{42EEC55B-5C0A-443A-889B-87D63D42DE6B}">
   <ds:schemaRefs>
     <ds:schemaRef ds:uri="http://schemas.microsoft.com/office/2006/metadata/properties"/>
@@ -8944,4 +10571,12 @@
     <ds:schemaRef ds:uri="0b525f29-2560-4946-8d9b-3b99ed6134bc"/>
   </ds:schemaRefs>
 </ds:datastoreItem>
+</file>
+
+<file path=customXml/itemProps4.xml><?xml version="1.0" encoding="utf-8"?>
+<ds:datastoreItem xmlns:ds="http://schemas.openxmlformats.org/officeDocument/2006/customXml" ds:itemID="{849EBC76-D542-4DCD-AD8D-509AEFD04F8D}">
+  <ds:schemaRefs>
+    <ds:schemaRef ds:uri="http://schemas.openxmlformats.org/officeDocument/2006/bibliography"/>
+  </ds:schemaRefs>
+</ds:datastoreItem>
 </file>
</xml_diff>